<commit_message>
fix: capitulo 3, titulos 2
</commit_message>
<xml_diff>
--- a/Informe_Tesis[1].docx
+++ b/Informe_Tesis[1].docx
@@ -5565,8 +5565,10 @@
           <w:rFonts w:eastAsia="Times New Roman"/>
           <w:lang w:val="es-ES"/>
         </w:rPr>
-        <w:t>Metodología de Desarrollo Utilizada: Modelo Espiral</w:t>
-      </w:r>
+        <w:t>Metodología de Desarrollo Utilizada</w:t>
+      </w:r>
+      <w:bookmarkStart w:id="36" w:name="_GoBack"/>
+      <w:bookmarkEnd w:id="36"/>
     </w:p>
     <w:p>
       <w:pPr>
@@ -5680,15 +5682,7 @@
           <w:i/>
           <w:lang w:val="es-ES"/>
         </w:rPr>
-        <w:t>P</w:t>
-      </w:r>
-      <w:r>
-        <w:rPr>
-          <w:b/>
-          <w:i/>
-          <w:lang w:val="es-ES"/>
-        </w:rPr>
-        <w:t>lanificación</w:t>
+        <w:t>Planificación</w:t>
       </w:r>
       <w:r>
         <w:rPr>
@@ -5726,17 +5720,7 @@
           <w:szCs w:val="24"/>
           <w:lang w:val="es-ES"/>
         </w:rPr>
-        <w:t>A</w:t>
-      </w:r>
-      <w:r>
-        <w:rPr>
-          <w:rFonts w:eastAsia="Times New Roman"/>
-          <w:b/>
-          <w:i/>
-          <w:szCs w:val="24"/>
-          <w:lang w:val="es-ES"/>
-        </w:rPr>
-        <w:t>nálisis de riesgos</w:t>
+        <w:t>Análisis de riesgos</w:t>
       </w:r>
       <w:r>
         <w:rPr>
@@ -5747,10 +5731,7 @@
         <w:t xml:space="preserve">. </w:t>
       </w:r>
       <w:r>
-        <w:t>Se identifican y evalúan los riesgos potenciales. Se definen acciones para reducir los riesgos identificados y se evalúan alternativas existentes partiendo de prototipos, simulaciones y softwares de análisis. En este ciclo, existen varios prototipos como plantillas de diseño o componentes funcionales</w:t>
-      </w:r>
-      <w:r>
-        <w:t>.</w:t>
+        <w:t>Se identifican y evalúan los riesgos potenciales. Se definen acciones para reducir los riesgos identificados y se evalúan alternativas existentes partiendo de prototipos, simulaciones y softwares de análisis. En este ciclo, existen varios prototipos como plantillas de diseño o componentes funcionales.</w:t>
       </w:r>
     </w:p>
     <w:p>
@@ -5809,15 +5790,7 @@
           <w:i/>
           <w:lang w:val="es-ES"/>
         </w:rPr>
-        <w:t>E</w:t>
-      </w:r>
-      <w:r>
-        <w:rPr>
-          <w:b/>
-          <w:i/>
-          <w:lang w:val="es-ES"/>
-        </w:rPr>
-        <w:t>valuación</w:t>
+        <w:t>Evaluación</w:t>
       </w:r>
       <w:r>
         <w:rPr>
@@ -5860,16 +5833,7 @@
           <w:rFonts w:eastAsia="Times New Roman"/>
           <w:szCs w:val="24"/>
         </w:rPr>
-        <w:t>. En este trabajo, esta metodología permitió gestionar eficientemente los riesgos técn</w:t>
-      </w:r>
-      <w:bookmarkStart w:id="36" w:name="_GoBack"/>
-      <w:bookmarkEnd w:id="36"/>
-      <w:r>
-        <w:rPr>
-          <w:rFonts w:eastAsia="Times New Roman"/>
-          <w:szCs w:val="24"/>
-        </w:rPr>
-        <w:t>icos y asegurar que el sistema cumpliera con los objetivos planteados.</w:t>
+        <w:t>. En este trabajo, esta metodología permitió gestionar eficientemente los riesgos técnicos y asegurar que el sistema cumpliera con los objetivos planteados.</w:t>
       </w:r>
     </w:p>
     <w:p>
@@ -7115,21 +7079,7 @@
             <w:rStyle w:val="Hipervnculo"/>
             <w:lang w:val="en-US"/>
           </w:rPr>
-          <w:t>https://www.cse.msu.ed</w:t>
-        </w:r>
-        <w:r>
-          <w:rPr>
-            <w:rStyle w:val="Hipervnculo"/>
-            <w:lang w:val="en-US"/>
-          </w:rPr>
-          <w:t>u</w:t>
-        </w:r>
-        <w:r>
-          <w:rPr>
-            <w:rStyle w:val="Hipervnculo"/>
-            <w:lang w:val="en-US"/>
-          </w:rPr>
-          <w:t>/~cse435/Homework/HW3/boehm.pdf</w:t>
+          <w:t>https://www.cse.msu.edu/~cse435/Homework/HW3/boehm.pdf</w:t>
         </w:r>
       </w:hyperlink>
     </w:p>
@@ -9822,7 +9772,7 @@
 </file>
 
 <file path=customXml/itemProps1.xml><?xml version="1.0" encoding="utf-8"?>
-<ds:datastoreItem xmlns:ds="http://schemas.openxmlformats.org/officeDocument/2006/customXml" ds:itemID="{E2DCF506-6A66-4530-AFC5-C1EA364D89FA}">
+<ds:datastoreItem xmlns:ds="http://schemas.openxmlformats.org/officeDocument/2006/customXml" ds:itemID="{C62DEAFC-5697-424F-82AC-39CD09488487}">
   <ds:schemaRefs>
     <ds:schemaRef ds:uri="http://schemas.openxmlformats.org/officeDocument/2006/bibliography"/>
   </ds:schemaRefs>

</xml_diff>

<commit_message>
fix: Correciones de Larez, falta introduccion
</commit_message>
<xml_diff>
--- a/Informe_Tesis[1].docx
+++ b/Informe_Tesis[1].docx
@@ -481,7 +481,13 @@
               <w:rPr>
                 <w:szCs w:val="24"/>
               </w:rPr>
-              <w:t>Larez Mata, Jesús José</w:t>
+              <w:t>Lá</w:t>
+            </w:r>
+            <w:r>
+              <w:rPr>
+                <w:szCs w:val="24"/>
+              </w:rPr>
+              <w:t>rez Mata, Jesús José</w:t>
             </w:r>
           </w:p>
         </w:tc>
@@ -677,110 +683,63 @@
           <w:r>
             <w:fldChar w:fldCharType="separate"/>
           </w:r>
-          <w:bookmarkStart w:id="3" w:name="_GoBack"/>
-          <w:bookmarkEnd w:id="3"/>
-          <w:r>
-            <w:rPr>
-              <w:rStyle w:val="Hipervnculo"/>
-              <w:noProof/>
-            </w:rPr>
-            <w:fldChar w:fldCharType="begin"/>
-          </w:r>
-          <w:r>
-            <w:rPr>
-              <w:rStyle w:val="Hipervnculo"/>
-              <w:noProof/>
-            </w:rPr>
-            <w:instrText xml:space="preserve"> </w:instrText>
-          </w:r>
-          <w:r>
-            <w:rPr>
-              <w:noProof/>
-            </w:rPr>
-            <w:instrText>HYPERLINK \l "_Toc190894713"</w:instrText>
-          </w:r>
-          <w:r>
-            <w:rPr>
-              <w:rStyle w:val="Hipervnculo"/>
-              <w:noProof/>
-            </w:rPr>
-            <w:instrText xml:space="preserve"> </w:instrText>
-          </w:r>
-          <w:r>
-            <w:rPr>
-              <w:rStyle w:val="Hipervnculo"/>
-              <w:noProof/>
-            </w:rPr>
-          </w:r>
-          <w:r>
-            <w:rPr>
-              <w:rStyle w:val="Hipervnculo"/>
-              <w:noProof/>
-            </w:rPr>
-            <w:fldChar w:fldCharType="separate"/>
-          </w:r>
-          <w:r>
-            <w:rPr>
-              <w:rStyle w:val="Hipervnculo"/>
-              <w:noProof/>
-            </w:rPr>
-            <w:t>Resumen</w:t>
-          </w:r>
-          <w:r>
-            <w:rPr>
-              <w:noProof/>
-              <w:webHidden/>
-            </w:rPr>
-            <w:tab/>
-          </w:r>
-          <w:r>
-            <w:rPr>
-              <w:noProof/>
-              <w:webHidden/>
-            </w:rPr>
-            <w:fldChar w:fldCharType="begin"/>
-          </w:r>
-          <w:r>
-            <w:rPr>
-              <w:noProof/>
-              <w:webHidden/>
-            </w:rPr>
-            <w:instrText xml:space="preserve"> PAGEREF _Toc190894713 \h </w:instrText>
-          </w:r>
-          <w:r>
-            <w:rPr>
-              <w:noProof/>
-              <w:webHidden/>
-            </w:rPr>
-          </w:r>
-          <w:r>
-            <w:rPr>
-              <w:noProof/>
-              <w:webHidden/>
-            </w:rPr>
-            <w:fldChar w:fldCharType="separate"/>
-          </w:r>
-          <w:r>
-            <w:rPr>
-              <w:noProof/>
-              <w:webHidden/>
-            </w:rPr>
-            <w:t>7</w:t>
-          </w:r>
-          <w:r>
-            <w:rPr>
-              <w:noProof/>
-              <w:webHidden/>
-            </w:rPr>
-            <w:fldChar w:fldCharType="end"/>
-          </w:r>
-          <w:r>
-            <w:rPr>
-              <w:rStyle w:val="Hipervnculo"/>
-              <w:noProof/>
-            </w:rPr>
-            <w:fldChar w:fldCharType="end"/>
-          </w:r>
+          <w:hyperlink w:anchor="_Toc190894713" w:history="1">
+            <w:r>
+              <w:rPr>
+                <w:rStyle w:val="Hipervnculo"/>
+                <w:noProof/>
+              </w:rPr>
+              <w:t>Resumen</w:t>
+            </w:r>
+            <w:r>
+              <w:rPr>
+                <w:noProof/>
+                <w:webHidden/>
+              </w:rPr>
+              <w:tab/>
+            </w:r>
+            <w:r>
+              <w:rPr>
+                <w:noProof/>
+                <w:webHidden/>
+              </w:rPr>
+              <w:fldChar w:fldCharType="begin"/>
+            </w:r>
+            <w:r>
+              <w:rPr>
+                <w:noProof/>
+                <w:webHidden/>
+              </w:rPr>
+              <w:instrText xml:space="preserve"> PAGEREF _Toc190894713 \h </w:instrText>
+            </w:r>
+            <w:r>
+              <w:rPr>
+                <w:noProof/>
+                <w:webHidden/>
+              </w:rPr>
+            </w:r>
+            <w:r>
+              <w:rPr>
+                <w:noProof/>
+                <w:webHidden/>
+              </w:rPr>
+              <w:fldChar w:fldCharType="separate"/>
+            </w:r>
+            <w:r>
+              <w:rPr>
+                <w:noProof/>
+                <w:webHidden/>
+              </w:rPr>
+              <w:t>7</w:t>
+            </w:r>
+            <w:r>
+              <w:rPr>
+                <w:noProof/>
+                <w:webHidden/>
+              </w:rPr>
+              <w:fldChar w:fldCharType="end"/>
+            </w:r>
+          </w:hyperlink>
         </w:p>
         <w:p>
           <w:pPr>
@@ -3036,14 +2995,14 @@
           <w:b/>
         </w:rPr>
       </w:pPr>
-      <w:bookmarkStart w:id="4" w:name="_Toc190602753"/>
+      <w:bookmarkStart w:id="3" w:name="_Toc190602753"/>
       <w:r>
         <w:rPr>
           <w:b/>
         </w:rPr>
         <w:t>Sistema de Monitoreo Acústico, para Identificar Sonidos y Generar Alertas de Emergencia</w:t>
       </w:r>
-      <w:bookmarkEnd w:id="4"/>
+      <w:bookmarkEnd w:id="3"/>
     </w:p>
     <w:p>
       <w:pPr>
@@ -3212,7 +3171,10 @@
               </w:rPr>
             </w:pPr>
             <w:r>
-              <w:t>Larez Mata, Jesús José</w:t>
+              <w:t>Lá</w:t>
+            </w:r>
+            <w:r>
+              <w:t>rez Mata, Jesús José</w:t>
             </w:r>
           </w:p>
         </w:tc>
@@ -3265,11 +3227,11 @@
         <w:pStyle w:val="Ttulo1"/>
         <w:ind w:firstLine="708"/>
       </w:pPr>
-      <w:bookmarkStart w:id="5" w:name="_Toc190894713"/>
+      <w:bookmarkStart w:id="4" w:name="_Toc190894713"/>
       <w:r>
         <w:t>Resumen</w:t>
       </w:r>
-      <w:bookmarkEnd w:id="5"/>
+      <w:bookmarkEnd w:id="4"/>
     </w:p>
     <w:p>
       <w:r>
@@ -3456,12 +3418,12 @@
       <w:pPr>
         <w:pStyle w:val="Ttulo1"/>
       </w:pPr>
-      <w:bookmarkStart w:id="6" w:name="_Toc190894714"/>
+      <w:bookmarkStart w:id="5" w:name="_Toc190894714"/>
       <w:r>
         <w:lastRenderedPageBreak/>
         <w:t>Introducción</w:t>
       </w:r>
-      <w:bookmarkEnd w:id="6"/>
+      <w:bookmarkEnd w:id="5"/>
     </w:p>
     <w:p>
       <w:pPr>
@@ -3470,7 +3432,13 @@
         <w:ind w:firstLine="708"/>
       </w:pPr>
       <w:r>
-        <w:t xml:space="preserve">Este trabajo de investigación propone un </w:t>
+        <w:t>Este trabajo</w:t>
+      </w:r>
+      <w:r>
+        <w:t xml:space="preserve"> se</w:t>
+      </w:r>
+      <w:r>
+        <w:t xml:space="preserve"> propone un </w:t>
       </w:r>
       <w:r>
         <w:rPr>
@@ -3540,7 +3508,10 @@
         <w:t>sonidos</w:t>
       </w:r>
       <w:r>
-        <w:t>, clasificándolos y detectando palabras clave relevantes.</w:t>
+        <w:t xml:space="preserve"> ambientales, y producto de un análisis temporal de su clasificación, genera alerta en dispositivos registrados</w:t>
+      </w:r>
+      <w:r>
+        <w:t>.</w:t>
       </w:r>
     </w:p>
     <w:p>
@@ -3550,17 +3521,7 @@
         <w:ind w:firstLine="708"/>
       </w:pPr>
       <w:r>
-        <w:t xml:space="preserve">Esta información se envía en tiempo real a un servidor central donde se analizan patrones y anomalías con técnicas predictivas mediante </w:t>
-      </w:r>
-      <w:r>
-        <w:rPr>
-          <w:rStyle w:val="Textoennegrita"/>
-          <w:b w:val="0"/>
-        </w:rPr>
-        <w:t>Prophet</w:t>
-      </w:r>
-      <w:r>
-        <w:t xml:space="preserve">. La </w:t>
+        <w:t xml:space="preserve">La </w:t>
       </w:r>
       <w:r>
         <w:rPr>
@@ -3683,64 +3644,63 @@
       <w:pPr>
         <w:pStyle w:val="Ttulo1"/>
       </w:pPr>
-      <w:bookmarkStart w:id="7" w:name="_Toc190894715"/>
+      <w:bookmarkStart w:id="6" w:name="_Toc190894715"/>
       <w:r>
         <w:lastRenderedPageBreak/>
         <w:t>Capitulo I. El Problema</w:t>
       </w:r>
+      <w:bookmarkEnd w:id="6"/>
+    </w:p>
+    <w:p>
+      <w:pPr>
+        <w:pStyle w:val="Ttulo2"/>
+      </w:pPr>
+      <w:bookmarkStart w:id="7" w:name="_Toc190894716"/>
+      <w:r>
+        <w:t>Planteamiento del P</w:t>
+      </w:r>
+      <w:r>
+        <w:t>roblema</w:t>
+      </w:r>
       <w:bookmarkEnd w:id="7"/>
     </w:p>
     <w:p>
       <w:pPr>
-        <w:pStyle w:val="Ttulo2"/>
-      </w:pPr>
-      <w:bookmarkStart w:id="8" w:name="_Toc190894716"/>
-      <w:r>
-        <w:t>Planteamiento del P</w:t>
-      </w:r>
-      <w:r>
-        <w:t>roblema</w:t>
+        <w:pStyle w:val="Ttulo3"/>
+      </w:pPr>
+      <w:bookmarkStart w:id="8" w:name="_Toc190894717"/>
+      <w:r>
+        <w:t>Objetivo General</w:t>
       </w:r>
       <w:bookmarkEnd w:id="8"/>
     </w:p>
     <w:p>
       <w:pPr>
+        <w:spacing w:line="360" w:lineRule="auto"/>
+      </w:pPr>
+      <w:r>
+        <w:tab/>
+      </w:r>
+      <w:r>
+        <w:rPr>
+          <w:rFonts w:eastAsia="Times New Roman"/>
+          <w:szCs w:val="24"/>
+        </w:rPr>
+        <w:t>Desarrollar un sistema para generar alertas en casos de emergencia basado en el monitoreo acústico.</w:t>
+      </w:r>
+    </w:p>
+    <w:p>
+      <w:pPr>
         <w:pStyle w:val="Ttulo3"/>
       </w:pPr>
-      <w:bookmarkStart w:id="9" w:name="_Toc190894717"/>
-      <w:r>
-        <w:t>Objetivo General</w:t>
+      <w:bookmarkStart w:id="9" w:name="_Toc190894718"/>
+      <w:r>
+        <w:t xml:space="preserve">Objetivos </w:t>
+      </w:r>
+      <w:r>
+        <w:t>Específicos</w:t>
       </w:r>
       <w:bookmarkEnd w:id="9"/>
-    </w:p>
-    <w:p>
-      <w:pPr>
-        <w:spacing w:line="360" w:lineRule="auto"/>
-        <w:ind w:left="708"/>
-      </w:pPr>
-      <w:r>
-        <w:tab/>
-      </w:r>
-      <w:r>
-        <w:rPr>
-          <w:rFonts w:eastAsia="Times New Roman"/>
-          <w:szCs w:val="24"/>
-        </w:rPr>
-        <w:t>Desarrollar un sistema para generar alertas en casos de emergencia basado en el monitoreo acústico.</w:t>
-      </w:r>
-    </w:p>
-    <w:p>
-      <w:pPr>
-        <w:pStyle w:val="Ttulo3"/>
-      </w:pPr>
-      <w:bookmarkStart w:id="10" w:name="_Toc190894718"/>
-      <w:r>
-        <w:t xml:space="preserve">Objetivos </w:t>
-      </w:r>
-      <w:r>
-        <w:t>Específicos</w:t>
-      </w:r>
-      <w:bookmarkEnd w:id="10"/>
     </w:p>
     <w:p>
       <w:pPr>
@@ -3924,11 +3884,11 @@
       <w:pPr>
         <w:pStyle w:val="Ttulo2"/>
       </w:pPr>
-      <w:bookmarkStart w:id="11" w:name="_Toc190894719"/>
+      <w:bookmarkStart w:id="10" w:name="_Toc190894719"/>
       <w:r>
         <w:t>Alcance</w:t>
       </w:r>
-      <w:bookmarkEnd w:id="11"/>
+      <w:bookmarkEnd w:id="10"/>
     </w:p>
     <w:p>
       <w:pPr>
@@ -3977,7 +3937,21 @@
           <w:rFonts w:eastAsia="Times New Roman"/>
           <w:szCs w:val="24"/>
         </w:rPr>
-        <w:t xml:space="preserve">Con base en los resultados del análisis, se procederá a diseñar el sistema de monitoreo acústico capaz de reconocer sonidos. El diseño comprende la definición de la arquitectura del sistema, contemplando los componentes esenciales, como la red de micrófonos para la captura de sonidos y los mecanismos de alerta, detección de </w:t>
+        <w:t>Con base en los resul</w:t>
+      </w:r>
+      <w:r>
+        <w:rPr>
+          <w:rFonts w:eastAsia="Times New Roman"/>
+          <w:szCs w:val="24"/>
+        </w:rPr>
+        <w:t>tados del análisis, se procede</w:t>
+      </w:r>
+      <w:r>
+        <w:rPr>
+          <w:rFonts w:eastAsia="Times New Roman"/>
+          <w:szCs w:val="24"/>
+        </w:rPr>
+        <w:t xml:space="preserve"> a diseñar el sistema de monitoreo acústico capaz de reconocer sonidos. El diseño comprende la definición de la arquitectura del sistema, contemplando los componentes esenciales, como la red de micrófonos para la captura de sonidos y los mecanismos de alerta, detección de </w:t>
       </w:r>
       <w:r>
         <w:rPr>
@@ -3999,14 +3973,35 @@
           <w:szCs w:val="24"/>
         </w:rPr>
         <w:lastRenderedPageBreak/>
-        <w:t xml:space="preserve">acústico. El diseño considerará la importancia de la privacidad de los usuarios. </w:t>
-      </w:r>
-      <w:r>
-        <w:rPr>
-          <w:rFonts w:eastAsia="Times New Roman"/>
-          <w:szCs w:val="24"/>
-        </w:rPr>
-        <w:t>Según los resultados del análisis realizado para el desarrollo del sistema de monitoreo acústico, se evaluará si es necesario crear un dataset desde cero, obtener uno de internet y modificarlo según sea necesario, o bien emplear un modelo ya preentrenado.</w:t>
+        <w:t>acústico. El diseño considera</w:t>
+      </w:r>
+      <w:r>
+        <w:rPr>
+          <w:rFonts w:eastAsia="Times New Roman"/>
+          <w:szCs w:val="24"/>
+        </w:rPr>
+        <w:t xml:space="preserve"> la importancia de la privacidad de los usuarios. </w:t>
+      </w:r>
+      <w:r>
+        <w:rPr>
+          <w:rFonts w:eastAsia="Times New Roman"/>
+          <w:szCs w:val="24"/>
+        </w:rPr>
+        <w:t>Según los resultados del análisis realizado para el desarrollo del sistema de</w:t>
+      </w:r>
+      <w:r>
+        <w:rPr>
+          <w:rFonts w:eastAsia="Times New Roman"/>
+          <w:szCs w:val="24"/>
+        </w:rPr>
+        <w:t xml:space="preserve"> monitoreo acústico, se evalua</w:t>
+      </w:r>
+      <w:r>
+        <w:rPr>
+          <w:rFonts w:eastAsia="Times New Roman"/>
+          <w:szCs w:val="24"/>
+        </w:rPr>
+        <w:t xml:space="preserve"> si es necesario crear un dataset desde cero, obtener uno de internet y modificarlo según sea necesario, o bien emplear un modelo ya preentrenado.</w:t>
       </w:r>
     </w:p>
     <w:p>
@@ -4024,7 +4019,49 @@
           <w:rFonts w:eastAsia="Times New Roman"/>
           <w:szCs w:val="24"/>
         </w:rPr>
-        <w:t>Una vez completado el diseño, se procederá a la implementación del sistema de monitoreo acústico. Esta fase incluirá la configuración e instalación de los componentes físicos, como los micrófonos distribuidos en las estancias de la vivienda, asegurando una cobertura adecuada para la captura de sonidos relevantes. Los algoritmos de procesamiento de señales y los modelos de inteligencia artificial, definidos en la fase de diseño, serán desarrollados y adaptados para realizar el reconocimiento y clasificación de los sonidos.</w:t>
+        <w:t>Una vez c</w:t>
+      </w:r>
+      <w:r>
+        <w:rPr>
+          <w:rFonts w:eastAsia="Times New Roman"/>
+          <w:szCs w:val="24"/>
+        </w:rPr>
+        <w:t>ompletado el diseño, se procede</w:t>
+      </w:r>
+      <w:r>
+        <w:rPr>
+          <w:rFonts w:eastAsia="Times New Roman"/>
+          <w:szCs w:val="24"/>
+        </w:rPr>
+        <w:t xml:space="preserve"> a la implementación del sistema de monito</w:t>
+      </w:r>
+      <w:r>
+        <w:rPr>
+          <w:rFonts w:eastAsia="Times New Roman"/>
+          <w:szCs w:val="24"/>
+        </w:rPr>
+        <w:t>reo acústico. Esta fase incluye</w:t>
+      </w:r>
+      <w:r>
+        <w:rPr>
+          <w:rFonts w:eastAsia="Times New Roman"/>
+          <w:szCs w:val="24"/>
+        </w:rPr>
+        <w:t xml:space="preserve"> la configuración e instalación de los componentes físicos, como los micrófonos distribuidos en las estancias de la vivienda, asegurando una cobertura adecuada para la captura de sonidos relevantes. Los algoritmos de procesamiento de señales y los modelos de inteligencia artificial, defin</w:t>
+      </w:r>
+      <w:r>
+        <w:rPr>
+          <w:rFonts w:eastAsia="Times New Roman"/>
+          <w:szCs w:val="24"/>
+        </w:rPr>
+        <w:t>idos en la fase de diseño, fueron</w:t>
+      </w:r>
+      <w:r>
+        <w:rPr>
+          <w:rFonts w:eastAsia="Times New Roman"/>
+          <w:szCs w:val="24"/>
+        </w:rPr>
+        <w:t xml:space="preserve"> desarrollados y adaptados para realizar el reconocimiento y clasificación de los sonidos.</w:t>
       </w:r>
     </w:p>
     <w:p>
@@ -4042,7 +4079,28 @@
           <w:rFonts w:eastAsia="Times New Roman"/>
           <w:szCs w:val="24"/>
         </w:rPr>
-        <w:t>Se desarrollarán los mecanismos de alerta y notificación, que emitirán avisos a los contactos de emergencia predefinidos, permitiendo la personalización de los niveles de alarma en función de la detección de anomalías o eventos específicos. Durante esta fase, se asegurará medidas de privacidad para proteger la información sensible capturada por los micrófonos.</w:t>
+        <w:t>Se desarrolla</w:t>
+      </w:r>
+      <w:r>
+        <w:rPr>
+          <w:rFonts w:eastAsia="Times New Roman"/>
+          <w:szCs w:val="24"/>
+        </w:rPr>
+        <w:t xml:space="preserve"> los mecanismos de ale</w:t>
+      </w:r>
+      <w:r>
+        <w:rPr>
+          <w:rFonts w:eastAsia="Times New Roman"/>
+          <w:szCs w:val="24"/>
+        </w:rPr>
+        <w:t>rta y notificación, que emiten</w:t>
+      </w:r>
+      <w:r>
+        <w:rPr>
+          <w:rFonts w:eastAsia="Times New Roman"/>
+          <w:szCs w:val="24"/>
+        </w:rPr>
+        <w:t xml:space="preserve"> avisos a los contactos de emergencia predefinidos, permitiendo la personalización de los niveles de alarma en función de la detección de anomalías o eventos específicos. Durante esta fase, se asegura medidas de privacidad para proteger la información sensible capturada por los micrófonos.</w:t>
       </w:r>
     </w:p>
     <w:p>
@@ -4060,7 +4118,28 @@
           <w:rFonts w:eastAsia="Times New Roman"/>
           <w:szCs w:val="24"/>
         </w:rPr>
-        <w:t>Luego se realizará la validación del sistema, se llevarán a cabo pruebas funcionales en ambientes controlados y no controlados para comparar los resultados obtenidos con los objetivos planteados y realizar ajustes en caso de ser necesario.</w:t>
+        <w:t>Luego se realiza</w:t>
+      </w:r>
+      <w:r>
+        <w:rPr>
+          <w:rFonts w:eastAsia="Times New Roman"/>
+          <w:szCs w:val="24"/>
+        </w:rPr>
+        <w:t xml:space="preserve"> la val</w:t>
+      </w:r>
+      <w:r>
+        <w:rPr>
+          <w:rFonts w:eastAsia="Times New Roman"/>
+          <w:szCs w:val="24"/>
+        </w:rPr>
+        <w:t>idación del sistema, se lleva</w:t>
+      </w:r>
+      <w:r>
+        <w:rPr>
+          <w:rFonts w:eastAsia="Times New Roman"/>
+          <w:szCs w:val="24"/>
+        </w:rPr>
+        <w:t xml:space="preserve"> a cabo pruebas funcionales en ambientes controlados y no controlados para comparar los resultados obtenidos con los objetivos planteados y realizar ajustes en caso de ser necesario.</w:t>
       </w:r>
     </w:p>
     <w:p>
@@ -4074,21 +4153,30 @@
           <w:rFonts w:eastAsia="Times New Roman"/>
           <w:szCs w:val="24"/>
         </w:rPr>
-        <w:t>Finalmente se elaborará la documentación del sistema, manuales de usuario, manuales de sistema, descripción de los componentes, diagramas y cualquier otro documento necesario.</w:t>
+        <w:t>Finalmente se elabora</w:t>
+      </w:r>
+      <w:r>
+        <w:rPr>
+          <w:rFonts w:eastAsia="Times New Roman"/>
+          <w:szCs w:val="24"/>
+        </w:rPr>
+        <w:t xml:space="preserve"> la documentación del sistema, manuales de usuario, manuales de sistema, descripción de los componentes, diagramas y cualquier otro documento necesario.</w:t>
       </w:r>
     </w:p>
     <w:p>
       <w:pPr>
         <w:pStyle w:val="Ttulo2"/>
       </w:pPr>
-      <w:bookmarkStart w:id="12" w:name="_Toc190894720"/>
+      <w:bookmarkStart w:id="11" w:name="_Toc190894720"/>
       <w:r>
         <w:t>Limitaciones</w:t>
       </w:r>
-      <w:bookmarkEnd w:id="12"/>
-    </w:p>
-    <w:p>
-      <w:pPr>
+      <w:bookmarkEnd w:id="11"/>
+    </w:p>
+    <w:p>
+      <w:pPr>
+        <w:spacing w:line="360" w:lineRule="auto"/>
+        <w:jc w:val="both"/>
         <w:rPr>
           <w:rFonts w:eastAsia="Times New Roman"/>
           <w:szCs w:val="24"/>
@@ -4102,12 +4190,28 @@
           <w:rFonts w:eastAsia="Times New Roman"/>
           <w:szCs w:val="24"/>
         </w:rPr>
-        <w:t>En la implementación del sistema, se prevén ciertas limitaciones que podrían influir en el desempeño de su desarrollo. A continuación, se describirán algunas de las restricciones que se podrían presentar:</w:t>
-      </w:r>
-    </w:p>
-    <w:p>
-      <w:pPr>
+        <w:t>En la imple</w:t>
+      </w:r>
+      <w:r>
+        <w:rPr>
+          <w:rFonts w:eastAsia="Times New Roman"/>
+          <w:szCs w:val="24"/>
+        </w:rPr>
+        <w:t>mentación del sistema,</w:t>
+      </w:r>
+      <w:r>
+        <w:rPr>
+          <w:rFonts w:eastAsia="Times New Roman"/>
+          <w:szCs w:val="24"/>
+        </w:rPr>
+        <w:t xml:space="preserve"> ciertas limitaciones que podrían influir en el desempeño de su desarrollo. A continuación, se describirán algunas de las restricciones que se podrían presentar:</w:t>
+      </w:r>
+    </w:p>
+    <w:p>
+      <w:pPr>
+        <w:spacing w:line="360" w:lineRule="auto"/>
         <w:ind w:firstLine="720"/>
+        <w:jc w:val="both"/>
         <w:rPr>
           <w:rFonts w:eastAsia="Times New Roman"/>
           <w:szCs w:val="24"/>
@@ -4123,6 +4227,8 @@
     </w:p>
     <w:p>
       <w:pPr>
+        <w:spacing w:line="360" w:lineRule="auto"/>
+        <w:jc w:val="both"/>
         <w:rPr>
           <w:rFonts w:eastAsia="Times New Roman"/>
           <w:szCs w:val="24"/>
@@ -4142,16 +4248,17 @@
       <w:pPr>
         <w:pStyle w:val="Ttulo2"/>
       </w:pPr>
-      <w:bookmarkStart w:id="13" w:name="_Toc190894721"/>
+      <w:bookmarkStart w:id="12" w:name="_Toc190894721"/>
       <w:r>
         <w:t>Justificación</w:t>
       </w:r>
-      <w:bookmarkEnd w:id="13"/>
+      <w:bookmarkEnd w:id="12"/>
     </w:p>
     <w:p>
       <w:pPr>
         <w:spacing w:line="360" w:lineRule="auto"/>
         <w:ind w:firstLine="708"/>
+        <w:jc w:val="both"/>
       </w:pPr>
       <w:r>
         <w:t>En el contexto actual, donde la seguridad y el bienestar de personas en situaciones vulnerables requieren soluciones innovadoras, surge la necesidad de sistemas de monitoreo no invasivos que equilibren la eficacia tecnológica con el respeto a la privacidad. Este proyecto pr</w:t>
@@ -4179,9 +4286,13 @@
       <w:pPr>
         <w:spacing w:line="360" w:lineRule="auto"/>
         <w:ind w:firstLine="708"/>
-      </w:pPr>
-      <w:r>
-        <w:t>La relevancia de esta investigación radica en su enfoque metodológic</w:t>
+        <w:jc w:val="both"/>
+      </w:pPr>
+      <w:r>
+        <w:t>Es de relevancia en este trabajo</w:t>
+      </w:r>
+      <w:r>
+        <w:t xml:space="preserve"> su enfoque metodológic</w:t>
       </w:r>
       <w:r>
         <w:t>o y tecnológico. Al emplear la metodología espiral</w:t>
@@ -4194,6 +4305,7 @@
       <w:pPr>
         <w:spacing w:line="360" w:lineRule="auto"/>
         <w:ind w:firstLine="708"/>
+        <w:jc w:val="both"/>
       </w:pPr>
       <w:r>
         <w:t xml:space="preserve">Desde una perspectiva social, el sistema beneficia directamente a grupos prioritarios. Por un lado, protege a personas que, por condiciones físicas o emocionales, podrían enfrentar emergencias sin posibilidad de solicitar ayuda inmediata, como casos de caídas, crisis de salud o violencia doméstica. Por otro, facilita la labor de cuidadores, familiares y servicios de emergencia al proporcionar alertas tempranas basadas en análisis acústico en tiempo real, sin comprometer la privacidad mediante </w:t>
@@ -4209,6 +4321,7 @@
       <w:pPr>
         <w:spacing w:line="360" w:lineRule="auto"/>
         <w:ind w:firstLine="708"/>
+        <w:jc w:val="both"/>
       </w:pPr>
       <w:r>
         <w:t xml:space="preserve">En el ámbito institucional, el proyecto ofrece una herramienta viable para hogares de cuidado, hospitales y comunidades, permitiendo optimizar recursos humanos y económicos. Su arquitectura de bajo costo y código abierto promueve </w:t>
@@ -4217,24 +4330,44 @@
         <w:t>el uso</w:t>
       </w:r>
       <w:r>
-        <w:t xml:space="preserve"> en zonas con </w:t>
+        <w:t xml:space="preserve"> en zonas con acceso limitado </w:t>
       </w:r>
       <w:r>
         <w:lastRenderedPageBreak/>
-        <w:t xml:space="preserve">acceso limitado a tecnologías avanzadas, contribuyendo a reducir brechas tecnológicas. Asimismo, sienta bases para políticas públicas orientadas a la integración de sistemas automatizados en estrategias de seguridad ciudadana, demostrando que la innovación tecnológica puede coexistir con principios éticos y legales.  </w:t>
+        <w:t xml:space="preserve">a tecnologías avanzadas, contribuyendo a reducir brechas tecnológicas. Asimismo, sienta bases para políticas públicas orientadas a la integración de sistemas automatizados en estrategias de seguridad ciudadana, demostrando que la innovación tecnológica puede coexistir con principios éticos y legales.  </w:t>
       </w:r>
     </w:p>
     <w:p>
       <w:pPr>
         <w:spacing w:line="360" w:lineRule="auto"/>
         <w:ind w:firstLine="708"/>
+        <w:jc w:val="both"/>
+      </w:pPr>
+      <w:r>
+        <w:t>Este proyecto se alinea con los Objetivos de Desarrollo Sostenible (ODS), contribuyendo específicamente al ODS 3: Salud y bienestar, al fortalecer las capacidades de alerta temprana y gestión de riesgos para la salud, especialmente en entornos con recursos limitados. Mediante el desarrollo de un sistema de monitoreo acústico basado en inteligencia artificial, se promueve la detección oportuna de emergencias, como caídas o crisis de salud, lo que resulta en una mejora significativa en la respuesta y prevención de situaciones críticas.</w:t>
+      </w:r>
+      <w:r>
+        <w:t xml:space="preserve"> </w:t>
+      </w:r>
+      <w:r>
+        <w:t>Asimismo, el trabajo contribuye al ODS 10: Reducción de desigualdades, al ofrecer una solución tecnológica accesible y de bajo costo que promueve la inclusión social y económica. Al ser adaptable a diversos contextos y no depender de infraestructuras complejas, el sistema permite que personas en condiciones vulnerables, independientemente de su edad, género, discapacidad o situación económica, puedan acceder a herramientas avanzadas de seguridad y bienestar. Esto no solo reduce brechas tecnológicas, sino que también fomenta la equidad en el acceso a soluciones innovadoras.</w:t>
+      </w:r>
+    </w:p>
+    <w:p>
+      <w:pPr>
+        <w:spacing w:line="360" w:lineRule="auto"/>
+        <w:ind w:firstLine="708"/>
+        <w:jc w:val="both"/>
         <w:rPr>
           <w:bCs/>
           <w:szCs w:val="24"/>
         </w:rPr>
       </w:pPr>
       <w:r>
-        <w:t>Finalmente, esta investigación fortalece el ecosistema académico y productivo nacional. Al desarrollar un prototipo funcional en Venezuela, utilizando hardware disponible localmente y datasets adaptados a contextos reales, se evidencia el potencial de la ingeniería local pa</w:t>
+        <w:t>Finalmente, este trabajo</w:t>
+      </w:r>
+      <w:r>
+        <w:t xml:space="preserve"> fortalece el ecosistema académico y productivo nacional. Al desarrollar un prototipo funcional en Venezuela, utilizando hardware disponible localmente y datasets adaptados a contextos reales, se evidencia el potencial de la ingeniería local pa</w:t>
       </w:r>
       <w:r>
         <w:t>ra generar soluciones originales</w:t>
@@ -4260,88 +4393,92 @@
       <w:pPr>
         <w:pStyle w:val="Ttulo1"/>
       </w:pPr>
-      <w:bookmarkStart w:id="14" w:name="_Toc190894722"/>
+      <w:bookmarkStart w:id="13" w:name="_Toc190894722"/>
       <w:r>
         <w:lastRenderedPageBreak/>
         <w:t>Capitulo II. Marco Metodológico</w:t>
       </w:r>
-      <w:bookmarkEnd w:id="14"/>
+      <w:bookmarkEnd w:id="13"/>
     </w:p>
     <w:p>
       <w:pPr>
         <w:spacing w:line="360" w:lineRule="auto"/>
         <w:ind w:firstLine="708"/>
+        <w:jc w:val="both"/>
         <w:rPr>
           <w:b/>
         </w:rPr>
       </w:pPr>
-      <w:bookmarkStart w:id="15" w:name="_Toc190602764"/>
+      <w:bookmarkStart w:id="14" w:name="_Toc190602764"/>
       <w:r>
         <w:t>Este capítulo presenta las bases teóricas y las investigaciones previas que sustentan el desarrollo del Sistema de Monitoreo Acústico para Identificar Sonidos y Generar Alertas de Emergencia. A través de la revisión de fuentes documentales, se exponen los conceptos y enfoques principales relacionados con el procesamiento de señales acústicas, la clasificación de sonidos mediante técnicas de inteligencia artificial y los sistemas de alertas automatizadas.</w:t>
       </w:r>
-      <w:bookmarkEnd w:id="15"/>
+      <w:bookmarkEnd w:id="14"/>
     </w:p>
     <w:p>
       <w:pPr>
         <w:spacing w:line="360" w:lineRule="auto"/>
         <w:ind w:firstLine="708"/>
+        <w:jc w:val="both"/>
         <w:rPr>
           <w:b/>
         </w:rPr>
       </w:pPr>
-      <w:bookmarkStart w:id="16" w:name="_Toc190602765"/>
+      <w:bookmarkStart w:id="15" w:name="_Toc190602765"/>
       <w:r>
         <w:t>El marco teórico no solo proporciona un contexto académico para el proyecto, sino que también justifica las decisiones técnicas y metodológicas adoptadas en el diseño del sistema. En las siguientes secciones se detallan los antecedentes investigativos, los modelos de IA aplicados a la clasificación de sonidos y los fundamentos teóricos que permiten la generación de alertas en situaciones de emergencia.</w:t>
       </w:r>
-      <w:bookmarkEnd w:id="16"/>
+      <w:bookmarkEnd w:id="15"/>
     </w:p>
     <w:p>
       <w:pPr>
         <w:spacing w:line="360" w:lineRule="auto"/>
         <w:ind w:firstLine="708"/>
+        <w:jc w:val="both"/>
         <w:rPr>
           <w:b/>
         </w:rPr>
       </w:pPr>
-      <w:bookmarkStart w:id="17" w:name="_Toc190602766"/>
+      <w:bookmarkStart w:id="16" w:name="_Toc190602766"/>
       <w:r>
         <w:t>En las siguientes secciones se detallan los antecedentes y los conceptos clave que sustentan este trabajo.</w:t>
       </w:r>
+      <w:bookmarkEnd w:id="16"/>
+    </w:p>
+    <w:p>
+      <w:pPr>
+        <w:pStyle w:val="Ttulo2"/>
+        <w:jc w:val="both"/>
+      </w:pPr>
+      <w:bookmarkStart w:id="17" w:name="_Toc184371425"/>
+      <w:bookmarkStart w:id="18" w:name="_Toc190894723"/>
+      <w:r>
+        <w:t>Antecedentes de investigación</w:t>
+      </w:r>
       <w:bookmarkEnd w:id="17"/>
-    </w:p>
-    <w:p>
-      <w:pPr>
-        <w:pStyle w:val="Ttulo2"/>
-        <w:jc w:val="both"/>
-      </w:pPr>
-      <w:bookmarkStart w:id="18" w:name="_Toc184371425"/>
-      <w:bookmarkStart w:id="19" w:name="_Toc190894723"/>
-      <w:r>
-        <w:t>Antecedentes de investigación</w:t>
-      </w:r>
       <w:bookmarkEnd w:id="18"/>
+    </w:p>
+    <w:p>
+      <w:pPr>
+        <w:pStyle w:val="Ttulo3"/>
+        <w:rPr>
+          <w:lang w:val="es-ES"/>
+        </w:rPr>
+      </w:pPr>
+      <w:bookmarkStart w:id="19" w:name="_Toc190894724"/>
+      <w:r>
+        <w:rPr>
+          <w:lang w:val="es-ES"/>
+        </w:rPr>
+        <w:t>Real-time Audio Classification on an Edge Device</w:t>
+      </w:r>
       <w:bookmarkEnd w:id="19"/>
-    </w:p>
-    <w:p>
-      <w:pPr>
-        <w:pStyle w:val="Ttulo3"/>
-        <w:rPr>
-          <w:lang w:val="es-ES"/>
-        </w:rPr>
-      </w:pPr>
-      <w:bookmarkStart w:id="20" w:name="_Toc190894724"/>
-      <w:r>
-        <w:rPr>
-          <w:lang w:val="es-ES"/>
-        </w:rPr>
-        <w:t>Real-time Audio Classification on an Edge Device</w:t>
-      </w:r>
-      <w:bookmarkEnd w:id="20"/>
     </w:p>
     <w:p>
       <w:pPr>
         <w:spacing w:line="360" w:lineRule="auto"/>
         <w:ind w:firstLine="708"/>
+        <w:jc w:val="both"/>
       </w:pPr>
       <w:r>
         <w:t>Christoffer y David (2021) Abordan la implementación de modelos de aprendizaje automatico</w:t>
@@ -4369,6 +4506,7 @@
       <w:pPr>
         <w:spacing w:line="360" w:lineRule="auto"/>
         <w:ind w:firstLine="708"/>
+        <w:jc w:val="both"/>
       </w:pPr>
       <w:r>
         <w:t>Con el propósito de evaluar el desempeño, t</w:t>
@@ -4383,11 +4521,7 @@
         <w:t>que,</w:t>
       </w:r>
       <w:r>
-        <w:t xml:space="preserve"> aunque existía una pérdida de precisión en la versión lite los resultados eran comparables a los de la versión completa. Esto implica que TensorFlow </w:t>
-      </w:r>
-      <w:r>
-        <w:lastRenderedPageBreak/>
-        <w:t xml:space="preserve">Lite es una opción </w:t>
+        <w:t xml:space="preserve"> aunque existía una pérdida de precisión en la versión lite los resultados eran comparables a los de la versión completa. Esto implica que TensorFlow Lite es una opción </w:t>
       </w:r>
       <w:r>
         <w:t>viable</w:t>
@@ -4412,8 +4546,10 @@
       <w:pPr>
         <w:spacing w:line="360" w:lineRule="auto"/>
         <w:ind w:firstLine="708"/>
-      </w:pPr>
-      <w:r>
+        <w:jc w:val="both"/>
+      </w:pPr>
+      <w:r>
+        <w:lastRenderedPageBreak/>
         <w:t>Este enfoque no solo demuestra la factibilidad de implementar modelos de clasificación de audio en tiempo real en entornos con recursos restringidos, sino que también abre la puerta a futuras investigaciones que busquen optimizar aún más estos modelos. La capacidad de desplegar soluciones de inteligencia artificial en dispositivos edge amplía las posibilidades de aplicaciones en áreas como la seguridad, la vigilancia y el monitoreo ambiental, permitiendo respuestas más rápidas y reduciendo la dependencia de infraestructuras centralizadas.</w:t>
       </w:r>
     </w:p>
@@ -4424,19 +4560,20 @@
           <w:lang w:val="en-US"/>
         </w:rPr>
       </w:pPr>
-      <w:bookmarkStart w:id="21" w:name="_Toc190894725"/>
+      <w:bookmarkStart w:id="20" w:name="_Toc190894725"/>
       <w:r>
         <w:rPr>
           <w:lang w:val="en-US"/>
         </w:rPr>
         <w:t>Analysing RMS and peak values of vibration signals for condition monitoring of wind turbine gearboxes</w:t>
       </w:r>
-      <w:bookmarkEnd w:id="21"/>
+      <w:bookmarkEnd w:id="20"/>
     </w:p>
     <w:p>
       <w:pPr>
         <w:pStyle w:val="NormalWeb"/>
         <w:spacing w:before="0" w:beforeAutospacing="0" w:after="200" w:afterAutospacing="0" w:line="360" w:lineRule="auto"/>
+        <w:jc w:val="both"/>
       </w:pPr>
       <w:r>
         <w:rPr>
@@ -4474,6 +4611,7 @@
         <w:pStyle w:val="NormalWeb"/>
         <w:spacing w:before="0" w:beforeAutospacing="0" w:after="200" w:afterAutospacing="0" w:line="360" w:lineRule="auto"/>
         <w:ind w:firstLine="708"/>
+        <w:jc w:val="both"/>
       </w:pPr>
       <w:r>
         <w:t xml:space="preserve">El uso del valor RMS en este estudio es fundamental para la monitorización de la condición de las cajas de engranajes en aerogeneradores, ya que permite evaluar el nivel global de vibración y detectar fallos progresivos, como el desgaste de rodamientos y grietas en </w:t>
@@ -4482,31 +4620,30 @@
         <w:t>ejes. Igba, Alemzadeh, Durugbo &amp;</w:t>
       </w:r>
       <w:r>
-        <w:t xml:space="preserve"> Eiriksson (2016) destacan que el RMS es una métrica confiable para identificar tendencias anómalas en las vibraciones, lo que facilita la detección temprana de fallos antes de que se conviertan en problemas críticos. A pesar de ciertas limitaciones, como su menor sensibilidad a fallos incipientes en los dientes de los </w:t>
-      </w:r>
+        <w:t xml:space="preserve"> Eiriksson (2016) destacan que el RMS es una métrica confiable para identificar tendencias anómalas en las vibraciones, lo que facilita la detección temprana de fallos antes de que se conviertan en problemas críticos. A pesar de ciertas limitaciones, como su menor sensibilidad a fallos incipientes en los dientes de los engranajes, el análisis de RMS sigue siendo un pilar clave en la estrategia de mantenimiento basado en condición (CBM), al proporcionar información valiosa sobre la evolución del estado de los componentes mecánicos.</w:t>
+      </w:r>
+    </w:p>
+    <w:p>
+      <w:pPr>
+        <w:pStyle w:val="Ttulo3"/>
+        <w:jc w:val="both"/>
+      </w:pPr>
+      <w:bookmarkStart w:id="21" w:name="_Toc190894726"/>
       <w:r>
         <w:lastRenderedPageBreak/>
-        <w:t>engranajes, el análisis de RMS sigue siendo un pilar clave en la estrategia de mantenimiento basado en condición (CBM), al proporcionar información valiosa sobre la evolución del estado de los componentes mecánicos.</w:t>
-      </w:r>
-    </w:p>
-    <w:p>
-      <w:pPr>
-        <w:pStyle w:val="Ttulo3"/>
-      </w:pPr>
-      <w:bookmarkStart w:id="22" w:name="_Toc190894726"/>
-      <w:r>
         <w:t>M</w:t>
       </w:r>
       <w:r>
         <w:t>etodología para la identificación de eventos sonoros anómalos</w:t>
       </w:r>
-      <w:bookmarkEnd w:id="22"/>
+      <w:bookmarkEnd w:id="21"/>
     </w:p>
     <w:p>
       <w:pPr>
         <w:pStyle w:val="NormalWeb"/>
         <w:spacing w:before="0" w:beforeAutospacing="0" w:after="200" w:afterAutospacing="0" w:line="360" w:lineRule="auto"/>
         <w:ind w:firstLine="709"/>
+        <w:jc w:val="both"/>
       </w:pPr>
       <w:r>
         <w:t>Torija, Ruiz y Ramos-Ridao (2008) presentan una metodología para la detección de eventos sonoros anómalos en entornos urbanos. Su trabajo se centra en el análisis de sucesos acústicos que generan incrementos bruscos de energía sonora en el paisaje sonoro urbano, lo que puede provocar molestias significativas en la población expuesta.</w:t>
@@ -4523,6 +4660,7 @@
         <w:pStyle w:val="NormalWeb"/>
         <w:spacing w:before="0" w:beforeAutospacing="0" w:after="200" w:afterAutospacing="0" w:line="360" w:lineRule="auto"/>
         <w:ind w:firstLine="709"/>
+        <w:jc w:val="both"/>
       </w:pPr>
       <w:r>
         <w:t>El estudio incluyó mediciones en 35 localizaciones de la ciudad de Granada, utilizando un sonómetro Brüel &amp; Kjaer tipo 1. La metodología aplicada permitió definir un evento sonoro anómalo como aquel que provoca un incremento del nivel de energía sonora de al menos un 25% respecto al nivel de fondo caracterizado por el descriptor LA90.</w:t>
@@ -4533,6 +4671,7 @@
         <w:pStyle w:val="NormalWeb"/>
         <w:spacing w:before="0" w:beforeAutospacing="0" w:after="200" w:afterAutospacing="0" w:line="360" w:lineRule="auto"/>
         <w:ind w:firstLine="709"/>
+        <w:jc w:val="both"/>
       </w:pPr>
       <w:r>
         <w:t>Los resultados indicaron que el número de eventos sonoros anómalos presentes en una ubicación está altamente correlacionado con la variabilidad de la energía sonora en la zona. Además, se evidenció que el factor cresta es un parámetro clave para estimar la magnitud del impacto acústico.</w:t>
@@ -4543,42 +4682,43 @@
         <w:pStyle w:val="Ttulo2"/>
         <w:jc w:val="both"/>
       </w:pPr>
-      <w:bookmarkStart w:id="23" w:name="_Toc82374754"/>
-      <w:bookmarkStart w:id="24" w:name="_Toc184371426"/>
-      <w:bookmarkStart w:id="25" w:name="_Toc190894727"/>
+      <w:bookmarkStart w:id="22" w:name="_Toc82374754"/>
+      <w:bookmarkStart w:id="23" w:name="_Toc184371426"/>
+      <w:bookmarkStart w:id="24" w:name="_Toc190894727"/>
       <w:r>
         <w:t>Bases Teóricas</w:t>
       </w:r>
+      <w:bookmarkEnd w:id="22"/>
       <w:bookmarkEnd w:id="23"/>
       <w:bookmarkEnd w:id="24"/>
+      <w:r>
+        <w:t xml:space="preserve"> </w:t>
+      </w:r>
+    </w:p>
+    <w:p>
+      <w:pPr>
+        <w:pStyle w:val="Ttulo3"/>
+      </w:pPr>
+      <w:bookmarkStart w:id="25" w:name="_Toc190894728"/>
+      <w:r>
+        <w:t xml:space="preserve">Dispositivos </w:t>
+      </w:r>
+      <w:r>
+        <w:t>E</w:t>
+      </w:r>
+      <w:r>
+        <w:t>dge</w:t>
+      </w:r>
+      <w:r>
+        <w:t>:</w:t>
+      </w:r>
       <w:bookmarkEnd w:id="25"/>
-      <w:r>
-        <w:t xml:space="preserve"> </w:t>
-      </w:r>
-    </w:p>
-    <w:p>
-      <w:pPr>
-        <w:pStyle w:val="Ttulo3"/>
-      </w:pPr>
-      <w:bookmarkStart w:id="26" w:name="_Toc190894728"/>
-      <w:r>
-        <w:t xml:space="preserve">Dispositivos </w:t>
-      </w:r>
-      <w:r>
-        <w:t>E</w:t>
-      </w:r>
-      <w:r>
-        <w:t>dge</w:t>
-      </w:r>
-      <w:r>
-        <w:t>:</w:t>
-      </w:r>
-      <w:bookmarkEnd w:id="26"/>
     </w:p>
     <w:p>
       <w:pPr>
         <w:shd w:val="clear" w:color="auto" w:fill="FFFFFF"/>
         <w:spacing w:line="360" w:lineRule="auto"/>
+        <w:jc w:val="both"/>
         <w:rPr>
           <w:rFonts w:eastAsia="Times New Roman"/>
           <w:color w:val="000000"/>
@@ -4617,17 +4757,7 @@
           <w:szCs w:val="24"/>
           <w:lang w:val="es-ES"/>
         </w:rPr>
-        <w:t xml:space="preserve"> diversos,en  términos  de  los  recursos  que  requieren  </w:t>
-      </w:r>
-      <w:r>
-        <w:rPr>
-          <w:rFonts w:eastAsia="Times New Roman"/>
-          <w:color w:val="000000"/>
-          <w:szCs w:val="24"/>
-          <w:lang w:val="es-ES"/>
-        </w:rPr>
-        <w:lastRenderedPageBreak/>
-        <w:t>las diferentes aplicaciones y, por lo tanto, a menudo invocan soluciones a m</w:t>
+        <w:t xml:space="preserve"> diversos,en  términos  de  los  recursos  que  requieren  las diferentes aplicaciones y, por lo tanto, a menudo invocan soluciones a m</w:t>
       </w:r>
       <w:r>
         <w:rPr>
@@ -4706,6 +4836,7 @@
       <w:pPr>
         <w:shd w:val="clear" w:color="auto" w:fill="FFFFFF"/>
         <w:spacing w:line="360" w:lineRule="auto"/>
+        <w:jc w:val="both"/>
         <w:rPr>
           <w:szCs w:val="24"/>
           <w:shd w:val="clear" w:color="auto" w:fill="FFFFFF"/>
@@ -4763,7 +4894,17 @@
           <w:szCs w:val="24"/>
           <w:lang w:val="es-ES"/>
         </w:rPr>
-        <w:t>, almacenamiento, y red. Pueden ser Smartphone, Smartglasses, smartwatches, tablets, routers, vehículos autónomos, o cualquier dispositivo de IoT con capacidad de proceso.</w:t>
+        <w:t xml:space="preserve">, almacenamiento, y red. Pueden ser Smartphone, Smartglasses, smartwatches, tablets, routers, </w:t>
+      </w:r>
+      <w:r>
+        <w:rPr>
+          <w:rFonts w:eastAsia="Times New Roman"/>
+          <w:color w:val="000000"/>
+          <w:szCs w:val="24"/>
+          <w:lang w:val="es-ES"/>
+        </w:rPr>
+        <w:lastRenderedPageBreak/>
+        <w:t>vehículos autónomos, o cualquier dispositivo de IoT con capacidad de proceso.</w:t>
       </w:r>
       <w:r>
         <w:rPr>
@@ -4850,6 +4991,7 @@
         <w:shd w:val="clear" w:color="auto" w:fill="FFFFFF"/>
         <w:spacing w:line="360" w:lineRule="auto"/>
         <w:ind w:firstLine="708"/>
+        <w:jc w:val="both"/>
         <w:rPr>
           <w:rFonts w:eastAsia="Times New Roman"/>
           <w:color w:val="000000"/>
@@ -4862,26 +5004,28 @@
           <w:szCs w:val="24"/>
           <w:shd w:val="clear" w:color="auto" w:fill="FFFFFF"/>
         </w:rPr>
-        <w:t>Shi, Cao, Zhang, Li y Xu (2016) definen Edge Computing como un paradigma de computación distribuida que acerca el procesamiento y almacenamiento de datos a la fuente de generación, es decir, al "borde" de la red, en lugar de enviar toda la información a la nube centralizada. Este enfoque permite reducir la latencia, optimizar el uso del ancho de banda y mejorar la eficiencia en aplicaciones que requieren respuestas en tiempo real, como el Internet de las Cosas (IoT), la realidad aumentada, los vehículos autónomos y las ciudades inteligentes. Edge Computing se basa en dispositivos periféricos (edge devices) y nodos locales que realizan tareas de procesamiento y almacenamiento, lo que reduce la dependencia de la infraestructura centralizada de la nube.</w:t>
+        <w:t>Shi, Cao, Zhang, Li y Xu (2016) definen Edge Computing como un paradigma de computación distribuida que acerca el procesamiento y almacenamiento de datos a la fuente de generación, es decir, al "borde" de la red. Este enfoque permite reducir la latencia, optimizar el uso del ancho de banda y mejorar la eficiencia en aplicaciones que requieren respuestas en tiempo real, como el Internet de las Cosas (IoT), la realidad aumentada, los vehículos autónomos y las ciudades inteligentes. Edge Computing se basa en dispositivos periféricos (edge devices) y nodos locales que realizan tareas de procesamiento y almacenamiento, lo que reduce la dependencia de la infraestructura centralizada de la nube.</w:t>
       </w:r>
     </w:p>
     <w:p>
       <w:pPr>
         <w:pStyle w:val="Ttulo3"/>
-      </w:pPr>
-      <w:bookmarkStart w:id="27" w:name="_Toc190894729"/>
+        <w:jc w:val="both"/>
+      </w:pPr>
+      <w:bookmarkStart w:id="26" w:name="_Toc190894729"/>
       <w:r>
         <w:t>R</w:t>
       </w:r>
       <w:r>
         <w:t>aspberry pi</w:t>
       </w:r>
-      <w:bookmarkEnd w:id="27"/>
+      <w:bookmarkEnd w:id="26"/>
     </w:p>
     <w:p>
       <w:pPr>
         <w:spacing w:line="360" w:lineRule="auto"/>
         <w:ind w:firstLine="708"/>
+        <w:jc w:val="both"/>
       </w:pPr>
       <w:r>
         <w:t>Según Richardson y Wallace (2016), la Raspberry Pi es un dispositivo de computación de bajo costo y alto rendimiento que ha ganado popularidad en diversos campos debido a su versatilidad y facilidad de uso. Este dispositivo, del tamaño de una tarjeta de crédito, está equipado con un procesador ARM, memoria RAM, puertos de entrada/salida y conectividad de red, lo que lo hace ideal para proyectos educativos, de automatización y desarrollo de prototipos. La Raspberry Pi es capaz de ejecutar sistemas operativos basados en Linux, lo que permite a los usuarios programar y personalizar sus aplicaciones según sus necesidades (Richardson y Wallace, 2016).</w:t>
@@ -4891,63 +5035,66 @@
       <w:pPr>
         <w:spacing w:line="360" w:lineRule="auto"/>
         <w:ind w:firstLine="708"/>
-      </w:pPr>
-      <w:r>
-        <w:t xml:space="preserve">Además, Upton y Halfacree (2020) destacan que la Raspberry Pi ha evolucionado significativamente desde su lanzamiento, con modelos más potentes como la Raspberry Pi </w:t>
-      </w:r>
+        <w:jc w:val="both"/>
+      </w:pPr>
+      <w:r>
+        <w:t>Además, Upton y Halfacree (2020) destacan que la Raspberry Pi ha evolucionado significativamente desde su lanzamiento, con modelos más potentes como la Raspberry Pi 4, que ofrece mayores capacidades de procesamiento, almacenamiento y conectividad. Este modelo incluye soporte para redes Gigabit Ethernet, puertos USB 3.0 y salidas de video de alta definición, lo que lo convierte en una herramienta poderosa para aplicaciones más exigentes, como servidores domésticos, centros multimedia y sistemas embebidos avanzados (Upton y Halfacree, 2020).</w:t>
+      </w:r>
+    </w:p>
+    <w:p>
+      <w:pPr>
+        <w:pStyle w:val="Ttulo3"/>
+        <w:jc w:val="both"/>
+      </w:pPr>
+      <w:bookmarkStart w:id="27" w:name="_Toc190894730"/>
       <w:r>
         <w:lastRenderedPageBreak/>
-        <w:t>4, que ofrece mayores capacidades de procesamiento, almacenamiento y conectividad. Este modelo incluye soporte para redes Gigabit Ethernet, puertos USB 3.0 y salidas de video de alta definición, lo que lo convierte en una herramienta poderosa para aplicaciones más exigentes, como servidores domésticos, centros multimedia y sistemas embebidos avanzados (Upton y Halfacree, 2020).</w:t>
+        <w:t>Python</w:t>
+      </w:r>
+      <w:bookmarkEnd w:id="27"/>
+    </w:p>
+    <w:p>
+      <w:pPr>
+        <w:spacing w:line="360" w:lineRule="auto"/>
+        <w:jc w:val="both"/>
+      </w:pPr>
+      <w:r>
+        <w:tab/>
+      </w:r>
+      <w:r>
+        <w:t>Python es un lenguaje de programación poderoso, elegante y fácil de leer, diseñado para simplificar la creación de programas mediante una sintaxis clara y estructurada. Según el documento, Python destaca por su versatilidad en aplicaciones del mundo real, su enfoque en la legibilidad del código y su capacidad para integrar paradigmas como la programación orientada a objetos y funcional. Además, es software libre con una comunidad activa y una implementación estándar consolidada (Yuill &amp; Halpin, 2006).</w:t>
       </w:r>
     </w:p>
     <w:p>
       <w:pPr>
         <w:pStyle w:val="Ttulo3"/>
-      </w:pPr>
-      <w:bookmarkStart w:id="28" w:name="_Toc190894730"/>
-      <w:r>
-        <w:t>Python</w:t>
+        <w:jc w:val="both"/>
+      </w:pPr>
+      <w:bookmarkStart w:id="28" w:name="_Toc190894731"/>
+      <w:r>
+        <w:t>Tensorflow</w:t>
       </w:r>
       <w:bookmarkEnd w:id="28"/>
     </w:p>
     <w:p>
       <w:pPr>
         <w:spacing w:line="360" w:lineRule="auto"/>
+        <w:jc w:val="both"/>
       </w:pPr>
       <w:r>
         <w:tab/>
       </w:r>
       <w:r>
-        <w:t>Python es un lenguaje de programación poderoso, elegante y fácil de leer, diseñado para simplificar la creación de programas mediante una sintaxis clara y estructurada. Según el documento, Python destaca por su versatilidad en aplicaciones del mundo real, su enfoque en la legibilidad del código y su capacidad para integrar paradigmas como la programación orientada a objetos y funcional. Además, es software libre con una comunidad activa y una implementación estándar consolidada (Yuill &amp; Halpin, 2006).</w:t>
-      </w:r>
-    </w:p>
-    <w:p>
-      <w:pPr>
-        <w:pStyle w:val="Ttulo3"/>
-      </w:pPr>
-      <w:bookmarkStart w:id="29" w:name="_Toc190894731"/>
-      <w:r>
-        <w:t>Tensorflow</w:t>
-      </w:r>
-      <w:bookmarkEnd w:id="29"/>
+        <w:t xml:space="preserve">Según Goldsborought (2016) </w:t>
+      </w:r>
+      <w:r>
+        <w:t>TensorFlow es una biblioteca de software de deep learning de código abierto desarrollada por Google que permite definir, entrenar y desplegar modelos de machine learning mediante la representación de algoritmos como grafos computacionales.</w:t>
+      </w:r>
     </w:p>
     <w:p>
       <w:pPr>
         <w:spacing w:line="360" w:lineRule="auto"/>
-      </w:pPr>
-      <w:r>
-        <w:tab/>
-      </w:r>
-      <w:r>
-        <w:t xml:space="preserve">Según Goldsborought (2016) </w:t>
-      </w:r>
-      <w:r>
-        <w:t>TensorFlow es una biblioteca de software de deep learning de código abierto desarrollada por Google que permite definir, entrenar y desplegar modelos de machine learning mediante la representación de algoritmos como grafos computacionales.</w:t>
-      </w:r>
-    </w:p>
-    <w:p>
-      <w:pPr>
-        <w:spacing w:line="360" w:lineRule="auto"/>
+        <w:jc w:val="both"/>
       </w:pPr>
       <w:r>
         <w:tab/>
@@ -4957,240 +5104,248 @@
     <w:p>
       <w:pPr>
         <w:pStyle w:val="Ttulo3"/>
-      </w:pPr>
-      <w:bookmarkStart w:id="30" w:name="_Toc190894732"/>
+        <w:jc w:val="both"/>
+      </w:pPr>
+      <w:bookmarkStart w:id="29" w:name="_Toc190894732"/>
       <w:r>
         <w:t>NestJs</w:t>
       </w:r>
+      <w:bookmarkEnd w:id="29"/>
+    </w:p>
+    <w:p>
+      <w:pPr>
+        <w:spacing w:line="360" w:lineRule="auto"/>
+        <w:jc w:val="both"/>
+      </w:pPr>
+      <w:r>
+        <w:tab/>
+      </w:r>
+      <w:r>
+        <w:t xml:space="preserve">Según Sabo (2020) </w:t>
+      </w:r>
+      <w:r>
+        <w:t>NestJS es un framework para el desarrollo de aplicaciones del lado del servidor basado en Node.js, que se escribe en TypeScript. Proporciona una estructura modular y escalable mediante el uso de patrones modernos como la inyección de dependencias, controladores y módulos, facilitando la creación de aplicaciones backend mantenibles y robustas.</w:t>
+      </w:r>
+    </w:p>
+    <w:p>
+      <w:pPr>
+        <w:spacing w:line="360" w:lineRule="auto"/>
+        <w:jc w:val="both"/>
+      </w:pPr>
+      <w:r>
+        <w:tab/>
+        <w:t xml:space="preserve">NestJS aprovecha la solidez de Node.js y Express.js, pero se diferencia al introducir un enfoque inspirado en Angular para la organización de la aplicación. Gracias a su </w:t>
+      </w:r>
+      <w:r>
+        <w:lastRenderedPageBreak/>
+        <w:t>arquitectura basada en módulos, cada parte de la aplicación se encapsula en unidades independientes que facilitan la reutilización y la escalabilidad. Además, el framework implementa un avanzado sistema de inyección de dependencias, lo que permite gestionar y suministrar las instancias de servicios de manera automática, reduciendo el acoplamiento entre componentes y promoviendo un diseño orientado a pruebas. Otro pilar fundamental de NestJS es su fuerte integración con TypeScript, lo cual aporta tipificación estática y facilita la detección temprana de errores durante el desarrollo. La utilización de decoradores en NestJS permite agregar metadatos a clases, métodos y propiedades, lo que habilita la implementación de características como interceptores, pipes y controladores para la validación y transformación de datos, así como para el manejo de rutas HTTP. Además, la herramienta Nest CLI agiliza la generación de nuevos proyectos y componentes, garantizando que se siga una estructura coherente en toda la aplicación, lo que resulta especialmente útil en proyectos complejos y colaborativos (Sabo, 2020).</w:t>
+      </w:r>
+    </w:p>
+    <w:p>
+      <w:pPr>
+        <w:pStyle w:val="Ttulo3"/>
+        <w:jc w:val="both"/>
+      </w:pPr>
+      <w:bookmarkStart w:id="30" w:name="_Toc190894733"/>
+      <w:r>
+        <w:t>Inteligencia artificial</w:t>
+      </w:r>
       <w:bookmarkEnd w:id="30"/>
     </w:p>
     <w:p>
       <w:pPr>
         <w:spacing w:line="360" w:lineRule="auto"/>
+        <w:jc w:val="both"/>
       </w:pPr>
       <w:r>
         <w:tab/>
       </w:r>
       <w:r>
-        <w:t xml:space="preserve">Según Sabo (2020) </w:t>
-      </w:r>
-      <w:r>
-        <w:t xml:space="preserve">NestJS es un framework para el desarrollo de aplicaciones del lado del servidor basado en Node.js, que se escribe en TypeScript. Proporciona una </w:t>
-      </w:r>
-      <w:r>
+        <w:t xml:space="preserve">La Inteligencia Artificial (IA) se define como el estudio de agentes que perciben su entorno a través de sensores y actúan sobre él mediante actuadores, con el objetivo de maximizar su utilidad esperada. </w:t>
+      </w:r>
+      <w:r>
+        <w:rPr>
+          <w:lang w:val="es-ES"/>
+        </w:rPr>
+        <w:t>Según Russell y Norvig (2022), "</w:t>
+      </w:r>
+      <w:r>
+        <w:t xml:space="preserve"> </w:t>
+      </w:r>
+      <w:r>
+        <w:rPr>
+          <w:lang w:val="es-ES"/>
+        </w:rPr>
+        <w:t>La IA es el estudio de agentes que reciben percepciones del entorno y realizan acciones. Cada uno de estos agentes implementa una función que asigna secuencias de percepción a acciones, y cubrimos diferentes formas de representar estas funciones para lograr el mejor resultado esperado.</w:t>
+      </w:r>
+      <w:r>
+        <w:rPr>
+          <w:lang w:val="es-ES"/>
+        </w:rPr>
+        <w:t>" (p. 19).</w:t>
+      </w:r>
+    </w:p>
+    <w:p>
+      <w:pPr>
+        <w:spacing w:line="360" w:lineRule="auto"/>
+        <w:jc w:val="both"/>
+        <w:rPr>
+          <w:lang w:val="es-ES"/>
+        </w:rPr>
+      </w:pPr>
+      <w:r>
+        <w:tab/>
+      </w:r>
+      <w:r>
+        <w:t xml:space="preserve">Los fundamentos de la IA se entrelazan con múltiples disciplinas. </w:t>
+      </w:r>
+      <w:r>
+        <w:rPr>
+          <w:lang w:val="es-ES"/>
+        </w:rPr>
+        <w:t>La filosofía aporta marcos éticos y lógicos, como señalan los autores: "El filósofo griego Aristóteles fue uno de los primeros en intentar codificar e</w:t>
+      </w:r>
+      <w:r>
+        <w:rPr>
+          <w:lang w:val="es-ES"/>
+        </w:rPr>
+        <w:t>l "pensamiento correcto" s</w:t>
+      </w:r>
+      <w:r>
+        <w:rPr>
+          <w:lang w:val="es-ES"/>
+        </w:rPr>
+        <w:t xml:space="preserve">us silogismos proporcionaron patrones para estructuras argumentales que siempre produjeron conclusiones correctas." (p. 21). Las matemáticas y la estadística proporcionan herramientas para el razonamiento probabilístico: "La probabilidad rápidamente se convirtió en una parte invaluable de las ciencias cuantitativas, ayudando a lidiar con mediciones inciertas y teorías incompletas." (p. 26). La economía contribuye con teorías de decisión y utilidad: "La teoría de la decisión, que combina la teoría de la probabilidad con la teoría de la utilidad, proporciona un marco formal </w:t>
+      </w:r>
+      <w:r>
+        <w:rPr>
+          <w:lang w:val="es-ES"/>
+        </w:rPr>
         <w:lastRenderedPageBreak/>
-        <w:t>estructura modular y escalable mediante el uso de patrones modernos como la inyección de dependencias, controladores y módulos, facilitando la creación de aplicaciones backend mantenibles y robustas.</w:t>
+        <w:t xml:space="preserve">y completo para las decisiones individuales tomadas en condiciones de incertidumbre." (p. 28). La neurociencia y la psicología inspiran modelos cognitivos: "El campo interdisciplinario de la ciencia cognitiva reúne modelos informáticos de la IA y técnicas experimentales de la psicología para construir teorías precisas y comprobables de la mente humana." </w:t>
+      </w:r>
+      <w:r>
+        <w:rPr>
+          <w:lang w:val="es-ES"/>
+        </w:rPr>
+        <w:t xml:space="preserve">(p. 21). </w:t>
+      </w:r>
+      <w:r>
+        <w:rPr>
+          <w:lang w:val="es-ES"/>
+        </w:rPr>
+        <w:t>P</w:t>
+      </w:r>
+      <w:r>
+        <w:rPr>
+          <w:lang w:val="es-ES"/>
+        </w:rPr>
+        <w:t xml:space="preserve">or </w:t>
+      </w:r>
+      <w:r>
+        <w:rPr>
+          <w:lang w:val="es-ES"/>
+        </w:rPr>
+        <w:t>último</w:t>
+      </w:r>
+      <w:r>
+        <w:rPr>
+          <w:lang w:val="es-ES"/>
+        </w:rPr>
+        <w:t xml:space="preserve">, la ingeniería y la computación permiten implementar sistemas eficientes: "La historia de la IA es también la historia del diseño de arquitecturas cada vez más sofisticadas para programas de agentes." </w:t>
+      </w:r>
+      <w:r>
+        <w:rPr>
+          <w:lang w:val="es-ES"/>
+        </w:rPr>
+        <w:t>(p. 65).</w:t>
       </w:r>
     </w:p>
     <w:p>
       <w:pPr>
         <w:spacing w:line="360" w:lineRule="auto"/>
-      </w:pPr>
-      <w:r>
+        <w:jc w:val="both"/>
+        <w:rPr>
+          <w:lang w:val="es-ES"/>
+        </w:rPr>
+      </w:pPr>
+      <w:r>
+        <w:rPr>
+          <w:lang w:val="es-ES"/>
+        </w:rPr>
         <w:tab/>
-        <w:t>NestJS aprovecha la solidez de Node.js y Express.js, pero se diferencia al introducir un enfoque inspirado en Angular para la organización de la aplicación. Gracias a su arquitectura basada en módulos, cada parte de la aplicación se encapsula en unidades independientes que facilitan la reutilización y la escalabilidad. Además, el framework implementa un avanzado sistema de inyección de dependencias, lo que permite gestionar y suministrar las instancias de servicios de manera automática, reduciendo el acoplamiento entre componentes y promoviendo un diseño orientado a pruebas. Otro pilar fundamental de NestJS es su fuerte integración con TypeScript, lo cual aporta tipificación estática y facilita la detección temprana de errores durante el desarrollo. La utilización de decoradores en NestJS permite agregar metadatos a clases, métodos y propiedades, lo que habilita la implementación de características como interceptores, pipes y controladores para la validación y transformación de datos, así como para el manejo de rutas HTTP. Además, la herramienta Nest CLI agiliza la generación de nuevos proyectos y componentes, garantizando que se siga una estructura coherente en toda la aplicación, lo que resulta especialmente útil en proyectos complejos y colaborativos (Sabo, 2020).</w:t>
+      </w:r>
+      <w:r>
+        <w:rPr>
+          <w:lang w:val="es-ES"/>
+        </w:rPr>
+        <w:t>La IA actual ha alcanzado hitos significativos en diversos dominios.</w:t>
+      </w:r>
+      <w:r>
+        <w:rPr>
+          <w:lang w:val="es-ES"/>
+        </w:rPr>
+        <w:t xml:space="preserve"> De acuerdo a los expuesto por </w:t>
+      </w:r>
+      <w:r>
+        <w:rPr>
+          <w:lang w:val="es-ES"/>
+        </w:rPr>
+        <w:t xml:space="preserve">Russell &amp; </w:t>
+      </w:r>
+      <w:r>
+        <w:rPr>
+          <w:lang w:val="es-ES"/>
+        </w:rPr>
+        <w:t>Norvig (2022): “L</w:t>
+      </w:r>
+      <w:r>
+        <w:rPr>
+          <w:lang w:val="es-ES"/>
+        </w:rPr>
+        <w:t>os sistemas que usan IA</w:t>
+      </w:r>
+      <w:r>
+        <w:rPr>
+          <w:lang w:val="es-ES"/>
+        </w:rPr>
+        <w:t xml:space="preserve"> han</w:t>
+      </w:r>
+      <w:r>
+        <w:rPr>
+          <w:lang w:val="es-ES"/>
+        </w:rPr>
+        <w:t xml:space="preserve"> alcanzado o superado el rendimiento humano en ajedrez, Go, póquer, Pac-Man, Jeopardy, detección de objetos ImageNet, reconocimiento de voz y diagnóstico de retinopatía diabética." (p. 46). En aplicaciones prácticas, destacan los vehículos autónomos: "Los vehículos de prueba de Waymo superaron la marca de 10 millones de millas recorridas en vías públicas sin sufrir accidentes graves." (p. 47), y sistemas de diagnóstico médico: "Los algoritmos de IA ahora igualan o superan a los médicos expertos en el diagnóstico de muchas afecciones, como el cáncer metastásico y las enfermedades oftálmicas." (p. 48). Además, herramientas como "Los sistemas de traducción automática ahora permiten la lectura de documentos en más de 100 idiomas, lo que genera cientos de miles de millones de palabras por día." </w:t>
+      </w:r>
+      <w:r>
+        <w:rPr>
+          <w:lang w:val="es-ES"/>
+        </w:rPr>
+        <w:t xml:space="preserve">(p. 47) evidencian su impacto global. </w:t>
+      </w:r>
+      <w:r>
+        <w:rPr>
+          <w:lang w:val="es-ES"/>
+        </w:rPr>
+        <w:t>No obstante, persisten retos éticos y técnicos, como la alineación de valores humanos y la escalabilidad en entornos complejos, que definen la frontera actual de investigación.</w:t>
       </w:r>
     </w:p>
     <w:p>
       <w:pPr>
         <w:pStyle w:val="Ttulo3"/>
-      </w:pPr>
-      <w:bookmarkStart w:id="31" w:name="_Toc190894733"/>
-      <w:r>
-        <w:t>Inteligencia artificial</w:t>
+        <w:jc w:val="both"/>
+      </w:pPr>
+      <w:bookmarkStart w:id="31" w:name="_Toc190894734"/>
+      <w:r>
+        <w:t>Cadenas de Markov</w:t>
       </w:r>
       <w:bookmarkEnd w:id="31"/>
-    </w:p>
-    <w:p>
-      <w:pPr>
-        <w:spacing w:line="360" w:lineRule="auto"/>
-      </w:pPr>
-      <w:r>
-        <w:tab/>
-      </w:r>
-      <w:r>
-        <w:t xml:space="preserve">La Inteligencia Artificial (IA) se define como el estudio de agentes que perciben su entorno a través de sensores y actúan sobre él mediante actuadores, con el objetivo de maximizar su utilidad esperada. </w:t>
-      </w:r>
-      <w:r>
-        <w:rPr>
-          <w:lang w:val="es-ES"/>
-        </w:rPr>
-        <w:t>Según Russell y Norvig (2022), "</w:t>
-      </w:r>
-      <w:r>
-        <w:t xml:space="preserve"> </w:t>
-      </w:r>
-      <w:r>
-        <w:rPr>
-          <w:lang w:val="es-ES"/>
-        </w:rPr>
-        <w:t>La IA es el estudio de agentes que reciben percepciones del entorno y realizan acciones. Cada uno de estos agentes implementa una función que asigna secuencias de percepción a acciones, y cubrimos diferentes formas de representar estas funciones para lograr el mejor resultado esperado.</w:t>
-      </w:r>
-      <w:r>
-        <w:rPr>
-          <w:lang w:val="es-ES"/>
-        </w:rPr>
-        <w:t>" (p. 19).</w:t>
-      </w:r>
-    </w:p>
-    <w:p>
-      <w:pPr>
-        <w:spacing w:line="360" w:lineRule="auto"/>
-        <w:rPr>
-          <w:lang w:val="es-ES"/>
-        </w:rPr>
-      </w:pPr>
-      <w:r>
-        <w:tab/>
-      </w:r>
-      <w:r>
-        <w:t xml:space="preserve">Los fundamentos de la IA se entrelazan con múltiples disciplinas. </w:t>
-      </w:r>
-      <w:r>
-        <w:rPr>
-          <w:lang w:val="es-ES"/>
-        </w:rPr>
-        <w:t>La filosofía aporta marcos éticos y lógicos, como señalan los autores: "El filósofo griego Aristóteles fue uno de los primeros en intentar codificar e</w:t>
-      </w:r>
-      <w:r>
-        <w:rPr>
-          <w:lang w:val="es-ES"/>
-        </w:rPr>
-        <w:t>l "pensamiento correcto" s</w:t>
-      </w:r>
-      <w:r>
-        <w:rPr>
-          <w:lang w:val="es-ES"/>
-        </w:rPr>
-        <w:t xml:space="preserve">us silogismos </w:t>
-      </w:r>
-      <w:r>
-        <w:rPr>
-          <w:lang w:val="es-ES"/>
-        </w:rPr>
-        <w:lastRenderedPageBreak/>
-        <w:t xml:space="preserve">proporcionaron patrones para estructuras argumentales que siempre produjeron conclusiones correctas." (p. 21). Las matemáticas y la estadística proporcionan herramientas para el razonamiento probabilístico: "La probabilidad rápidamente se convirtió en una parte invaluable de las ciencias cuantitativas, ayudando a lidiar con mediciones inciertas y teorías incompletas." (p. 26). La economía contribuye con teorías de decisión y utilidad: "La teoría de la decisión, que combina la teoría de la probabilidad con la teoría de la utilidad, proporciona un marco formal y completo para las decisiones individuales tomadas en condiciones de incertidumbre." (p. 28). La neurociencia y la psicología inspiran modelos cognitivos: "El campo interdisciplinario de la ciencia cognitiva reúne modelos informáticos de la IA y técnicas experimentales de la psicología para construir teorías precisas y comprobables de la mente humana." </w:t>
-      </w:r>
-      <w:r>
-        <w:rPr>
-          <w:lang w:val="es-ES"/>
-        </w:rPr>
-        <w:t xml:space="preserve">(p. 21). </w:t>
-      </w:r>
-      <w:r>
-        <w:rPr>
-          <w:lang w:val="es-ES"/>
-        </w:rPr>
-        <w:t>P</w:t>
-      </w:r>
-      <w:r>
-        <w:rPr>
-          <w:lang w:val="es-ES"/>
-        </w:rPr>
-        <w:t xml:space="preserve">or </w:t>
-      </w:r>
-      <w:r>
-        <w:rPr>
-          <w:lang w:val="es-ES"/>
-        </w:rPr>
-        <w:t>último</w:t>
-      </w:r>
-      <w:r>
-        <w:rPr>
-          <w:lang w:val="es-ES"/>
-        </w:rPr>
-        <w:t xml:space="preserve">, la ingeniería y la computación permiten implementar sistemas eficientes: "La historia de la IA es también la historia del diseño de arquitecturas cada vez más sofisticadas para programas de agentes." </w:t>
-      </w:r>
-      <w:r>
-        <w:rPr>
-          <w:lang w:val="es-ES"/>
-        </w:rPr>
-        <w:t>(p. 65).</w:t>
-      </w:r>
-    </w:p>
-    <w:p>
-      <w:pPr>
-        <w:spacing w:line="360" w:lineRule="auto"/>
-        <w:rPr>
-          <w:lang w:val="es-ES"/>
-        </w:rPr>
-      </w:pPr>
-      <w:r>
-        <w:rPr>
-          <w:lang w:val="es-ES"/>
-        </w:rPr>
-        <w:tab/>
-      </w:r>
-      <w:r>
-        <w:rPr>
-          <w:lang w:val="es-ES"/>
-        </w:rPr>
-        <w:t>La IA actual ha alcanzado hitos significativos en diversos dominios.</w:t>
-      </w:r>
-      <w:r>
-        <w:rPr>
-          <w:lang w:val="es-ES"/>
-        </w:rPr>
-        <w:t xml:space="preserve"> De acuerdo a los expuesto por </w:t>
-      </w:r>
-      <w:r>
-        <w:rPr>
-          <w:lang w:val="es-ES"/>
-        </w:rPr>
-        <w:t xml:space="preserve">Russell &amp; </w:t>
-      </w:r>
-      <w:r>
-        <w:rPr>
-          <w:lang w:val="es-ES"/>
-        </w:rPr>
-        <w:t>Norvig (2022): “L</w:t>
-      </w:r>
-      <w:r>
-        <w:rPr>
-          <w:lang w:val="es-ES"/>
-        </w:rPr>
-        <w:t>os sistemas que usan IA</w:t>
-      </w:r>
-      <w:r>
-        <w:rPr>
-          <w:lang w:val="es-ES"/>
-        </w:rPr>
-        <w:t xml:space="preserve"> han</w:t>
-      </w:r>
-      <w:r>
-        <w:rPr>
-          <w:lang w:val="es-ES"/>
-        </w:rPr>
-        <w:t xml:space="preserve"> alcanzado o superado el rendimiento humano en ajedrez, Go, póquer, Pac-Man, Jeopardy, detección de objetos ImageNet, reconocimiento de voz y diagnóstico de retinopatía diabética." (p. 46). En aplicaciones prácticas, destacan los vehículos autónomos: "Los vehículos de prueba de Waymo superaron la marca de 10 millones de millas recorridas en vías públicas sin sufrir accidentes graves." (p. 47), y sistemas de diagnóstico médico: "Los algoritmos de IA ahora igualan o superan a los médicos expertos en el diagnóstico de muchas afecciones, como el cáncer metastásico y las enfermedades oftálmicas." (p. 48). Además, herramientas como "Los sistemas de traducción automática ahora permiten la lectura de documentos en más de 100 idiomas, lo que genera cientos de miles de millones de palabras por día." </w:t>
-      </w:r>
-      <w:r>
-        <w:rPr>
-          <w:lang w:val="es-ES"/>
-        </w:rPr>
-        <w:t xml:space="preserve">(p. 47) evidencian su impacto global. </w:t>
-      </w:r>
-      <w:r>
-        <w:rPr>
-          <w:lang w:val="es-ES"/>
-        </w:rPr>
-        <w:t>No obstante, persisten retos éticos y técnicos, como la alineación de valores humanos y la escalabilidad en entornos complejos, que definen la frontera actual de investigación.</w:t>
-      </w:r>
-    </w:p>
-    <w:p>
-      <w:pPr>
-        <w:pStyle w:val="Ttulo3"/>
-      </w:pPr>
-      <w:bookmarkStart w:id="32" w:name="_Toc190894734"/>
-      <w:r>
-        <w:lastRenderedPageBreak/>
-        <w:t>Cadenas de Markov</w:t>
-      </w:r>
-      <w:bookmarkEnd w:id="32"/>
     </w:p>
     <w:p>
       <w:pPr>
         <w:pStyle w:val="NormalWeb"/>
         <w:spacing w:before="0" w:beforeAutospacing="0" w:after="200" w:afterAutospacing="0" w:line="360" w:lineRule="auto"/>
+        <w:jc w:val="both"/>
         <w:rPr>
           <w:lang w:val="es-ES" w:eastAsia="en-US"/>
         </w:rPr>
@@ -5205,13 +5360,21 @@
         <w:rPr>
           <w:lang w:val="es-ES" w:eastAsia="en-US"/>
         </w:rPr>
-        <w:t>Fundamentos teóricos Las Cadenas de Markov, nombradas en honor al matemático ruso Andrei Andreevich Markov (1856–1922), son procesos estocásticos que modelan sistemas donde el futuro depende únicamente del estado presente, sin influencia directa del pasado (Matas Soberón, s.f., p. 13). Este principio, conocido como propiedad de Markov, fue inicialmente aplicado por Markov en el análisis de secuencias de vocales y consonantes en textos literarios, como Eugene Onegin de Pushkin, sentando las bases para su uso en campos como la física, biología y ciencias sociales (Matas Soberón, s.f., p. 11). Posteriormente, estas cadenas han sido utilizadas para modelar sistemas en epidemiología, teoría de colas y dinámica de poblaciones (Bobadilla Osses, 2010, p. 5).</w:t>
+        <w:t xml:space="preserve">Fundamentos teóricos Las Cadenas de Markov, nombradas en honor al matemático ruso Andrei Andreevich Markov (1856–1922), son procesos estocásticos que modelan sistemas donde el futuro depende únicamente del estado presente, sin influencia directa del pasado (Matas Soberón, s.f., p. 13). Este principio, conocido como propiedad de Markov, fue inicialmente aplicado por Markov en el análisis de secuencias de vocales y consonantes en textos literarios, como Eugene Onegin de Pushkin, sentando las bases para su uso en campos como la física, biología y ciencias sociales (Matas Soberón, s.f., p. 11). Posteriormente, estas </w:t>
+      </w:r>
+      <w:r>
+        <w:rPr>
+          <w:lang w:val="es-ES" w:eastAsia="en-US"/>
+        </w:rPr>
+        <w:lastRenderedPageBreak/>
+        <w:t>cadenas han sido utilizadas para modelar sistemas en epidemiología, teoría de colas y dinámica de poblaciones (Bobadilla Osses, 2010, p. 5).</w:t>
       </w:r>
     </w:p>
     <w:p>
       <w:pPr>
         <w:spacing w:line="360" w:lineRule="auto"/>
         <w:ind w:firstLine="709"/>
+        <w:jc w:val="both"/>
         <w:rPr>
           <w:rFonts w:eastAsia="Times New Roman"/>
           <w:szCs w:val="24"/>
@@ -5231,6 +5394,7 @@
       <w:pPr>
         <w:spacing w:line="360" w:lineRule="auto"/>
         <w:ind w:firstLine="709"/>
+        <w:jc w:val="both"/>
         <w:rPr>
           <w:rFonts w:eastAsia="Times New Roman"/>
           <w:szCs w:val="24"/>
@@ -5250,19 +5414,19 @@
       <w:pPr>
         <w:spacing w:line="360" w:lineRule="auto"/>
         <w:ind w:firstLine="709"/>
-        <w:rPr>
-          <w:rFonts w:eastAsia="Times New Roman"/>
-          <w:szCs w:val="24"/>
-          <w:lang w:val="es-ES"/>
-        </w:rPr>
-      </w:pPr>
-      <w:r>
-        <w:rPr>
-          <w:rFonts w:eastAsia="Times New Roman"/>
-          <w:szCs w:val="24"/>
-          <w:lang w:val="es-ES"/>
-        </w:rPr>
-        <w:lastRenderedPageBreak/>
+        <w:jc w:val="both"/>
+        <w:rPr>
+          <w:rFonts w:eastAsia="Times New Roman"/>
+          <w:szCs w:val="24"/>
+          <w:lang w:val="es-ES"/>
+        </w:rPr>
+      </w:pPr>
+      <w:r>
+        <w:rPr>
+          <w:rFonts w:eastAsia="Times New Roman"/>
+          <w:szCs w:val="24"/>
+          <w:lang w:val="es-ES"/>
+        </w:rPr>
         <w:t>Para cadenas regulares (matrices P con todas sus entradas positivas en alguna potencia), las probabilidades convergen a un estado estacionario w, único vector estocástico que satisface w = wP. Este resultado se fundamenta en el teorema de Perron-Frobenius y técnicas como la descomposición de Jordan (Matas Soberón, s.f., p. 29-30). Un caso particular de convergencia ocurre en modelos de colas, donde la distribución estacionaria describe la cantidad promedio de clientes en espera en el largo plazo (Bobadilla Osses, 2010, p. 84).</w:t>
       </w:r>
     </w:p>
@@ -5270,6 +5434,7 @@
       <w:pPr>
         <w:spacing w:line="360" w:lineRule="auto"/>
         <w:ind w:firstLine="709"/>
+        <w:jc w:val="both"/>
         <w:rPr>
           <w:rFonts w:eastAsia="Times New Roman"/>
           <w:szCs w:val="24"/>
@@ -5338,22 +5503,33 @@
           <w:szCs w:val="24"/>
           <w:lang w:val="es-ES"/>
         </w:rPr>
-        <w:t xml:space="preserve"> de las Cadenas de Markov en casos reales. En fútbol, se utilizan para modelizar resultados (ganar, empatar, perder) en partidos de la liga española, calculando probabilidades de equilibrio para equipos ganadores y perdedores (Matas Soberón, s.f., p. 33-41). En póquer, se emplean para el análisis de rondas de apuestas y distribución de cartas, identificando estados recurrentes (como abandonar una partida) mediante matrices de transición (Matas Soberón, s.f., p. 42-48). En Google AdWords, se aplican para predecir el comportamiento de clics en anuncios, utilizando cadenas regulares para optimizar estrategias de marketing (Matas Soberón, s.f., p. 49-53). También se usan en el modelo de Reed-Frost en epidemiología para estudiar la propagación de enfermedades infecciosas, clasificando estados en susceptibles, infectados y recuperados (Bobadilla Osses, 2010, p. 91-107). Otro ejemplo es su aplicación en cadenas de colas, modelos de atención en sistemas de servicio como supermercados o sistemas de telecomunicaciones, donde la matriz de transición describe la dinámica de llegada y atención de clientes (Bobadilla Osses, 2010, p. 57-61).</w:t>
+        <w:t xml:space="preserve"> de las Cadenas de Markov en casos reales. En fútbol, se utilizan para modelizar resultados (ganar, empatar, perder) en partidos de la liga española, calculando probabilidades de equilibrio para equipos </w:t>
+      </w:r>
+      <w:r>
+        <w:rPr>
+          <w:rFonts w:eastAsia="Times New Roman"/>
+          <w:szCs w:val="24"/>
+          <w:lang w:val="es-ES"/>
+        </w:rPr>
+        <w:lastRenderedPageBreak/>
+        <w:t>ganadores y perdedores (Matas Soberón, s.f., p. 33-41). En póquer, se emplean para el análisis de rondas de apuestas y distribución de cartas, identificando estados recurrentes (como abandonar una partida) mediante matrices de transición (Matas Soberón, s.f., p. 42-48). En Google AdWords, se aplican para predecir el comportamiento de clics en anuncios, utilizando cadenas regulares para optimizar estrategias de marketing (Matas Soberón, s.f., p. 49-53). También se usan en el modelo de Reed-Frost en epidemiología para estudiar la propagación de enfermedades infecciosas, clasificando estados en susceptibles, infectados y recuperados (Bobadilla Osses, 2010, p. 91-107). Otro ejemplo es su aplicación en cadenas de colas, modelos de atención en sistemas de servicio como supermercados o sistemas de telecomunicaciones, donde la matriz de transición describe la dinámica de llegada y atención de clientes (Bobadilla Osses, 2010, p. 57-61).</w:t>
       </w:r>
     </w:p>
     <w:p>
       <w:pPr>
         <w:pStyle w:val="Ttulo3"/>
-      </w:pPr>
-      <w:bookmarkStart w:id="33" w:name="_Toc190894735"/>
+        <w:jc w:val="both"/>
+      </w:pPr>
+      <w:bookmarkStart w:id="32" w:name="_Toc190894735"/>
       <w:r>
         <w:t>Agente</w:t>
       </w:r>
-      <w:bookmarkEnd w:id="33"/>
+      <w:bookmarkEnd w:id="32"/>
     </w:p>
     <w:p>
       <w:pPr>
         <w:spacing w:line="360" w:lineRule="auto"/>
+        <w:jc w:val="both"/>
       </w:pPr>
       <w:r>
         <w:tab/>
@@ -5364,10 +5540,105 @@
       <w:pPr>
         <w:spacing w:line="360" w:lineRule="auto"/>
         <w:ind w:firstLine="708"/>
+        <w:jc w:val="both"/>
+      </w:pPr>
+      <w:r>
+        <w:t>El comportamiento de un agente está determinado por su función de agente, la cual define cómo actúa en función de la secuencia de percepciones que ha experimentado. En otras palabras, un agente toma decisiones basándose en su conocimiento previo y en los datos que recibe en tiempo real. Russell y Norvig (2022) también introducen el concepto de agente racional, que es aquel que elige acciones que maximizan su desempeño según un criterio predefinido. La complejidad del entorno en el que opera el agente influye directamente en su diseño y en su capacidad de tomar decisiones óptimas (Russell &amp; Norvig, 2022).</w:t>
+      </w:r>
+    </w:p>
+    <w:p>
+      <w:pPr>
+        <w:pStyle w:val="Ttulo3"/>
+        <w:jc w:val="both"/>
       </w:pPr>
       <w:r>
         <w:lastRenderedPageBreak/>
-        <w:t>El comportamiento de un agente está determinado por su función de agente, la cual define cómo actúa en función de la secuencia de percepciones que ha experimentado. En otras palabras, un agente toma decisiones basándose en su conocimiento previo y en los datos que recibe en tiempo real. Russell y Norvig (2022) también introducen el concepto de agente racional, que es aquel que elige acciones que maximizan su desempeño según un criterio predefinido. La complejidad del entorno en el que opera el agente influye directamente en su diseño y en su capacidad de tomar decisiones óptimas (Russell &amp; Norvig, 2022).</w:t>
+        <w:t>Ciencia de datos</w:t>
+      </w:r>
+    </w:p>
+    <w:p>
+      <w:pPr>
+        <w:spacing w:line="360" w:lineRule="auto"/>
+        <w:ind w:firstLine="708"/>
+        <w:jc w:val="both"/>
+      </w:pPr>
+      <w:r>
+        <w:t>Según Provost y Fawcett (2013), la ciencia de datos se enfoca en el uso de datos para tomar decisiones informadas, utilizando herramientas como el aprendizaje automático, la minería de datos y el análisis estadístico. Los autores destacan que la ciencia de datos no solo se trata de manejar grandes volúmenes de datos, sino también de entender cómo estos pueden ser utilizados para generar valor en diferentes contextos, como en el ámbito em</w:t>
+      </w:r>
+      <w:r>
+        <w:t xml:space="preserve">presarial, científico o social. </w:t>
+      </w:r>
+      <w:r>
+        <w:t xml:space="preserve">Por su parte, Russell y Norvig (2022) enfatizan que la ciencia de datos es una disciplina que se apoya en la inteligencia artificial y el aprendizaje automático para modelar y predecir comportamientos a partir de datos. Los autores mencionan que la ciencia de datos es fundamental en la creación de sistemas inteligentes que pueden aprender de los datos y mejorar su desempeño con el tiempo. Además, resaltan la importancia de la ética en el manejo de datos, especialmente en aplicaciones que involucran la privacidad </w:t>
+      </w:r>
+      <w:r>
+        <w:t xml:space="preserve">y la seguridad de las personas. </w:t>
+      </w:r>
+      <w:r>
+        <w:t>García, Molina y Berlanga (2018) complementan esta definición al señalar que la ciencia de datos es una disciplina que integra técnicas analíticas avanzadas, como el aprendizaje estadístico y la minería de datos, para resolver problemas complejos. Los autores destacan que la ciencia de datos no solo se limita al análisis de datos, sino que también incluye la preparación, limpieza y transformación de los datos para que puedan ser utilizados en modelos predictivos y descriptivos. Además, resaltan la importancia de la visualización de datos como una herramienta clave para comunicar los resultados de manera efectiva.</w:t>
+      </w:r>
+    </w:p>
+    <w:p>
+      <w:pPr>
+        <w:spacing w:line="360" w:lineRule="auto"/>
+        <w:ind w:firstLine="708"/>
+        <w:jc w:val="both"/>
+      </w:pPr>
+      <w:r>
+        <w:t>En el contexto del Sistema de Monitoreo Acústico para Identificar Sonidos y Generar Alertas de Emergencia, la ciencia de datos juega un papel fundamental en varias etapas del proyecto. En primer lugar, se utiliza para el procesamiento y análisis de señales acústicas, donde se aplican técnicas de aprendizaje automático para clasificar sonidos ambientales y detectar eventos anómalos. Como mencionan Provost y Fawcett (2013), el aprendizaje automático es una herramienta poderosa para la clasificación de datos, especialmente en aplicaciones que requieren respuestas en tiempo real, c</w:t>
+      </w:r>
+      <w:r>
+        <w:t>omo es el caso de este sistema.</w:t>
+      </w:r>
+    </w:p>
+    <w:p>
+      <w:pPr>
+        <w:spacing w:line="360" w:lineRule="auto"/>
+        <w:ind w:firstLine="708"/>
+        <w:jc w:val="both"/>
+      </w:pPr>
+      <w:r>
+        <w:t xml:space="preserve">Además, la ciencia de datos es esencial en la creación y entrenamiento de modelos predictivos que permiten identificar patrones de sonidos asociados a situaciones de emergencia. Russell y Norvig (2022) destacan que los modelos de inteligencia artificial, como las redes neuronales y las cadenas de Markov, son fundamentales para la predicción y </w:t>
+      </w:r>
+      <w:r>
+        <w:lastRenderedPageBreak/>
+        <w:t>clasificación de eventos basados en datos históricos. En este proyecto, se utilizan modelos preentrenados, como YAMNet, y se adaptan para la detección de sonidos específicos, lo que demuestra la aplicación práctica de la ciencia de datos en la cre</w:t>
+      </w:r>
+      <w:r>
+        <w:t xml:space="preserve">ación de sistemas inteligentes. </w:t>
+      </w:r>
+      <w:r>
+        <w:t>Por último, García, Molina y Berlanga (2018) resaltan la importancia de la visualización de datos en la comunicación de resultados. En este proyecto, la ciencia de datos no solo se limita al análisis de sonidos, sino que también incluye la generación de alertas visuales y notificaciones que permiten a los usuarios entender rápidamente la situación y tomar acciones adecuadas. Esto demuestra cómo la ciencia de datos puede ser utilizada para mejorar la usabilidad y efectividad de los sistemas de monitoreo.</w:t>
+      </w:r>
+    </w:p>
+    <w:p>
+      <w:pPr>
+        <w:pStyle w:val="Ttulo3"/>
+        <w:jc w:val="both"/>
+      </w:pPr>
+      <w:r>
+        <w:t>Técnicas predictivas para series temporales</w:t>
+      </w:r>
+    </w:p>
+    <w:p>
+      <w:pPr>
+        <w:spacing w:line="360" w:lineRule="auto"/>
+        <w:ind w:firstLine="708"/>
+        <w:jc w:val="both"/>
+      </w:pPr>
+      <w:r>
+        <w:t>Según Hyndman y Athanasopoulos (2018), las series temporales son secuencias de datos ordenados en el tiempo, y su análisis implica la identificación de patrones como tendencias, estacionalidad y ciclos, para luego utilizarlos en la predicción de valores futuros.</w:t>
+      </w:r>
+      <w:r>
+        <w:t xml:space="preserve"> </w:t>
+      </w:r>
+      <w:r>
+        <w:t>Las técnicas predictivas para series temporales son métodos estadísticos y de aprendizaje automático que permiten modelar y predecir el comportamiento futuro de datos que varían en el tiempo. Estas técnicas son fundamentales en aplicaciones donde es necesario anticipar tendencias, patrones o eventos futuros basad</w:t>
+      </w:r>
+      <w:bookmarkStart w:id="33" w:name="_GoBack"/>
+      <w:bookmarkEnd w:id="33"/>
+      <w:r>
+        <w:t xml:space="preserve">os en datos históricos. </w:t>
       </w:r>
     </w:p>
     <w:p>
@@ -5396,6 +5667,7 @@
       <w:pPr>
         <w:spacing w:line="360" w:lineRule="auto"/>
         <w:ind w:firstLine="708"/>
+        <w:jc w:val="both"/>
       </w:pPr>
       <w:r>
         <w:t xml:space="preserve">El desarrollo del Sistema de Monitoreo Acústico se fundamenta en el cumplimiento de las normativas venezolanas vigentes relacionadas con la privacidad, protección de datos y seguridad informática. A continuación, se detallan los instrumentos legales aplicables:  </w:t>
@@ -5410,6 +5682,7 @@
         </w:numPr>
         <w:spacing w:line="360" w:lineRule="auto"/>
         <w:ind w:left="426" w:hanging="393"/>
+        <w:jc w:val="both"/>
       </w:pPr>
       <w:r>
         <w:t xml:space="preserve">Constitución de la República Bolivariana de Venezuela (1999)  </w:t>
@@ -5423,6 +5696,7 @@
           <w:numId w:val="4"/>
         </w:numPr>
         <w:spacing w:line="360" w:lineRule="auto"/>
+        <w:jc w:val="both"/>
       </w:pPr>
       <w:r>
         <w:t xml:space="preserve">Artículo 60: Garantiza el derecho a la protección de la vida privada, intimidad, honor, propia imagen, confidencialidad y reputación. El sistema respeta este principio al no almacenar grabaciones de audio ni recopilar datos personales sensibles, limitándose al análisis acústico en tiempo real y a la generación de alertas basadas en patrones predefinidos.  </w:t>
@@ -5437,9 +5711,14 @@
         </w:numPr>
         <w:spacing w:line="360" w:lineRule="auto"/>
         <w:ind w:left="714" w:hanging="357"/>
-      </w:pPr>
-      <w:r>
-        <w:t xml:space="preserve">Artículo 28: Establece el derecho a la protección de datos personales. El sistema utiliza una base de datos local, sin transmisión a la nube, asegurando que la información procesada (como eventos acústicos clasificados) no permita identificar directamente a los usuarios.  </w:t>
+        <w:jc w:val="both"/>
+      </w:pPr>
+      <w:r>
+        <w:t xml:space="preserve">Artículo 28: Establece el derecho a la protección de datos personales. El sistema utiliza una base de datos local, sin transmisión a la nube, asegurando que la </w:t>
+      </w:r>
+      <w:r>
+        <w:lastRenderedPageBreak/>
+        <w:t xml:space="preserve">información procesada (como eventos acústicos clasificados) no permita identificar directamente a los usuarios.  </w:t>
       </w:r>
     </w:p>
     <w:p>
@@ -5447,6 +5726,7 @@
         <w:pStyle w:val="Prrafodelista"/>
         <w:spacing w:line="360" w:lineRule="auto"/>
         <w:ind w:left="714"/>
+        <w:jc w:val="both"/>
         <w:rPr>
           <w:sz w:val="12"/>
         </w:rPr>
@@ -5461,6 +5741,7 @@
         </w:numPr>
         <w:spacing w:line="360" w:lineRule="auto"/>
         <w:ind w:left="426"/>
+        <w:jc w:val="both"/>
       </w:pPr>
       <w:r>
         <w:t xml:space="preserve">Ley Especial contra Delitos Informáticos (2001)  </w:t>
@@ -5474,6 +5755,7 @@
           <w:numId w:val="5"/>
         </w:numPr>
         <w:spacing w:line="360" w:lineRule="auto"/>
+        <w:jc w:val="both"/>
       </w:pPr>
       <w:r>
         <w:t xml:space="preserve">Artículo 6: Prohíbe el acceso no autorizado a sistemas informáticos. El diseño del sistema incluye medidas de autenticación y encriptación para proteger el acceso al servidor local y evitar intrusiones externas.  </w:t>
@@ -5487,6 +5769,7 @@
           <w:numId w:val="5"/>
         </w:numPr>
         <w:spacing w:line="360" w:lineRule="auto"/>
+        <w:jc w:val="both"/>
       </w:pPr>
       <w:r>
         <w:t xml:space="preserve">Artículo 20: Sanciona la violación de la privacidad mediante la interceptación de comunicaciones. Al no grabar ni almacenar audios, el sistema evita cualquier forma de interceptación ilegítima de información personal.  </w:t>
@@ -5496,6 +5779,7 @@
       <w:pPr>
         <w:pStyle w:val="Prrafodelista"/>
         <w:spacing w:line="360" w:lineRule="auto"/>
+        <w:jc w:val="both"/>
         <w:rPr>
           <w:sz w:val="12"/>
         </w:rPr>
@@ -5510,9 +5794,9 @@
         </w:numPr>
         <w:spacing w:line="360" w:lineRule="auto"/>
         <w:ind w:left="426"/>
-      </w:pPr>
-      <w:r>
-        <w:lastRenderedPageBreak/>
+        <w:jc w:val="both"/>
+      </w:pPr>
+      <w:r>
         <w:t xml:space="preserve">Ley de Mensajes de Datos y Firmas Electrónicas (2001) </w:t>
       </w:r>
     </w:p>
@@ -5524,6 +5808,7 @@
           <w:numId w:val="6"/>
         </w:numPr>
         <w:spacing w:line="360" w:lineRule="auto"/>
+        <w:jc w:val="both"/>
       </w:pPr>
       <w:r>
         <w:t xml:space="preserve">Artículo 10: Establece la validez jurídica de los mensajes de datos. Aunque el sistema no genera documentos electrónicos, garantiza la integridad de los registros de eventos mediante algoritmos de hash, asegurando la autenticidad de las alertas generadas.  </w:t>
@@ -5538,6 +5823,7 @@
         </w:numPr>
         <w:spacing w:line="360" w:lineRule="auto"/>
         <w:ind w:left="426"/>
+        <w:jc w:val="both"/>
       </w:pPr>
       <w:r>
         <w:t xml:space="preserve">Normas COVENIN </w:t>
@@ -5551,6 +5837,7 @@
           <w:numId w:val="6"/>
         </w:numPr>
         <w:spacing w:line="360" w:lineRule="auto"/>
+        <w:jc w:val="both"/>
       </w:pPr>
       <w:r>
         <w:t xml:space="preserve">Norma COVENIN 2500-1: Especifica requisitos técnicos para sistemas electrónicos de seguridad. El sistema cumple con estándares de fiabilidad y funcionalidad, garantizando un monitoreo continuo sin comprometer la privacidad.  </w:t>
@@ -5565,6 +5852,7 @@
         </w:numPr>
         <w:spacing w:line="360" w:lineRule="auto"/>
         <w:ind w:left="714" w:hanging="357"/>
+        <w:jc w:val="both"/>
       </w:pPr>
       <w:r>
         <w:t xml:space="preserve">Norma COVENIN 27001: Orienta sobre gestión de seguridad de la información. El servidor local implementa protocolos de seguridad física y lógica, como firewalls y restricciones de acceso, para proteger los datos procesados.  </w:t>
@@ -5575,6 +5863,7 @@
         <w:pStyle w:val="Prrafodelista"/>
         <w:spacing w:line="360" w:lineRule="auto"/>
         <w:ind w:left="714"/>
+        <w:jc w:val="both"/>
         <w:rPr>
           <w:sz w:val="12"/>
           <w:lang w:val="es-ES"/>
@@ -5590,6 +5879,7 @@
         </w:numPr>
         <w:spacing w:line="360" w:lineRule="auto"/>
         <w:ind w:left="425" w:hanging="357"/>
+        <w:jc w:val="both"/>
       </w:pPr>
       <w:r>
         <w:t xml:space="preserve">Ley Orgánica de Telecomunicaciones (2010)  </w:t>
@@ -5603,6 +5893,7 @@
           <w:numId w:val="7"/>
         </w:numPr>
         <w:spacing w:line="360" w:lineRule="auto"/>
+        <w:jc w:val="both"/>
       </w:pPr>
       <w:r>
         <w:t xml:space="preserve">Artículo 3: Promueve el uso ético de las telecomunicaciones. Al operar en una red local sin dependencia de servicios externos, el sistema evita riesgos asociados a la transmisión de datos sensibles a través de redes públicas.  </w:t>
@@ -5611,6 +5902,7 @@
     <w:p>
       <w:pPr>
         <w:spacing w:line="360" w:lineRule="auto"/>
+        <w:jc w:val="both"/>
       </w:pPr>
       <w:r>
         <w:t xml:space="preserve">El proyecto prioriza la privacidad mediante:  </w:t>
@@ -5624,6 +5916,7 @@
           <w:numId w:val="7"/>
         </w:numPr>
         <w:spacing w:line="360" w:lineRule="auto"/>
+        <w:jc w:val="both"/>
       </w:pPr>
       <w:r>
         <w:t xml:space="preserve">No almacenamiento de audios: Los sonidos capturados se procesan en tiempo real y se descartan inmediatamente después de su análisis.  </w:t>
@@ -5637,8 +5930,10 @@
           <w:numId w:val="7"/>
         </w:numPr>
         <w:spacing w:line="360" w:lineRule="auto"/>
-      </w:pPr>
-      <w:r>
+        <w:jc w:val="both"/>
+      </w:pPr>
+      <w:r>
+        <w:lastRenderedPageBreak/>
         <w:t xml:space="preserve">Base de datos local: La información técnica (como patrones de sonido y registros de alertas) se almacena en un servidor interno, sin conexión a internet, cumpliendo con el principio de confidencialidad.  </w:t>
       </w:r>
     </w:p>
@@ -5650,6 +5945,7 @@
           <w:numId w:val="7"/>
         </w:numPr>
         <w:spacing w:line="360" w:lineRule="auto"/>
+        <w:jc w:val="both"/>
       </w:pPr>
       <w:r>
         <w:t xml:space="preserve">Transparencia: Los usuarios son informados sobre el funcionamiento del sistema y su finalidad, asegurando consentimiento informado conforme al artículo 60 constitucional.  </w:t>
@@ -5683,7 +5979,8 @@
     </w:p>
     <w:p>
       <w:pPr>
-        <w:spacing w:before="100" w:beforeAutospacing="1" w:after="100" w:afterAutospacing="1" w:line="240" w:lineRule="auto"/>
+        <w:spacing w:before="100" w:beforeAutospacing="1" w:after="100" w:afterAutospacing="1" w:line="360" w:lineRule="auto"/>
+        <w:jc w:val="both"/>
         <w:rPr>
           <w:rFonts w:eastAsia="Times New Roman"/>
           <w:szCs w:val="24"/>
@@ -5702,6 +5999,7 @@
     <w:p>
       <w:pPr>
         <w:pStyle w:val="Ttulo2"/>
+        <w:jc w:val="both"/>
         <w:rPr>
           <w:rFonts w:eastAsia="Times New Roman"/>
           <w:lang w:val="es-ES"/>
@@ -5728,6 +6026,7 @@
       <w:pPr>
         <w:spacing w:line="360" w:lineRule="auto"/>
         <w:ind w:firstLine="709"/>
+        <w:jc w:val="both"/>
         <w:rPr>
           <w:rFonts w:eastAsia="Times New Roman"/>
           <w:szCs w:val="24"/>
@@ -5771,6 +6070,7 @@
       <w:pPr>
         <w:spacing w:line="360" w:lineRule="auto"/>
         <w:ind w:firstLine="709"/>
+        <w:jc w:val="both"/>
         <w:rPr>
           <w:rFonts w:eastAsia="Times New Roman"/>
           <w:szCs w:val="24"/>
@@ -5798,6 +6098,7 @@
       <w:pPr>
         <w:spacing w:line="360" w:lineRule="auto"/>
         <w:ind w:firstLine="709"/>
+        <w:jc w:val="both"/>
         <w:rPr>
           <w:rFonts w:eastAsia="Times New Roman"/>
           <w:szCs w:val="24"/>
@@ -5816,6 +6117,7 @@
     <w:p>
       <w:pPr>
         <w:pStyle w:val="Ttulo2"/>
+        <w:jc w:val="both"/>
         <w:rPr>
           <w:rFonts w:eastAsia="Times New Roman"/>
           <w:lang w:val="es-ES"/>
@@ -5836,6 +6138,7 @@
       <w:pPr>
         <w:spacing w:line="360" w:lineRule="auto"/>
         <w:ind w:firstLine="709"/>
+        <w:jc w:val="both"/>
         <w:rPr>
           <w:rFonts w:eastAsia="Times New Roman"/>
           <w:szCs w:val="24"/>
@@ -5855,6 +6158,7 @@
       <w:pPr>
         <w:spacing w:line="360" w:lineRule="auto"/>
         <w:ind w:firstLine="709"/>
+        <w:jc w:val="both"/>
         <w:rPr>
           <w:rFonts w:eastAsia="Times New Roman"/>
           <w:szCs w:val="24"/>
@@ -5905,6 +6209,7 @@
     <w:p>
       <w:pPr>
         <w:pStyle w:val="Ttulo2"/>
+        <w:jc w:val="both"/>
         <w:rPr>
           <w:rFonts w:eastAsia="Times New Roman"/>
           <w:lang w:val="es-ES"/>
@@ -5924,6 +6229,7 @@
       <w:pPr>
         <w:spacing w:line="360" w:lineRule="auto"/>
         <w:ind w:firstLine="708"/>
+        <w:jc w:val="both"/>
       </w:pPr>
       <w:r>
         <w:rPr>
@@ -5947,23 +6253,15 @@
           <w:szCs w:val="24"/>
           <w:lang w:val="es-ES"/>
         </w:rPr>
-        <w:t xml:space="preserve"> por el uso de la </w:t>
-      </w:r>
-      <w:r>
-        <w:rPr>
-          <w:rFonts w:eastAsia="Times New Roman"/>
-          <w:szCs w:val="24"/>
-          <w:lang w:val="es-ES"/>
-        </w:rPr>
-        <w:t>metodología</w:t>
-      </w:r>
-      <w:r>
-        <w:rPr>
-          <w:rFonts w:eastAsia="Times New Roman"/>
-          <w:szCs w:val="24"/>
-          <w:lang w:val="es-ES"/>
-        </w:rPr>
-        <w:t xml:space="preserve"> Espiral</w:t>
+        <w:t xml:space="preserve"> por el uso </w:t>
+      </w:r>
+      <w:r>
+        <w:rPr>
+          <w:rFonts w:eastAsia="Times New Roman"/>
+          <w:szCs w:val="24"/>
+          <w:lang w:val="es-ES"/>
+        </w:rPr>
+        <w:t>de una metodología basada en el modelo de desarrollo de software espiral</w:t>
       </w:r>
       <w:r>
         <w:rPr>
@@ -5990,17 +6288,18 @@
         <w:t xml:space="preserve">propuesto por Barry Boehm en 1986, es un enfoque iterativo y flexible que combina elementos del desarrollo incremental y el prototipado, permitiendo gestionar riesgos y adaptar el sistema a medida que avanza el proyecto. </w:t>
       </w:r>
       <w:r>
-        <w:t xml:space="preserve">Este modelo ha sido ampliamente reconocido por su capacidad para gestionar el desarrollo de sistemas complejos, ya que combina la naturaleza iterativa del prototipado con la estructura sistemática del modelo en cascada (Pressman, 2014, p. 39). En cada iteración, se pueden </w:t>
+        <w:t xml:space="preserve">Este modelo ha sido ampliamente reconocido por su capacidad para gestionar el desarrollo de sistemas complejos, ya que combina la naturaleza iterativa del prototipado con la estructura sistemática del modelo en cascada (Pressman, 2014, p. 39). En cada iteración, se pueden realizar ajustes en el plan del </w:t>
       </w:r>
       <w:r>
         <w:lastRenderedPageBreak/>
-        <w:t>realizar ajustes en el plan del proyecto, permitiendo adaptar el software a las necesidades emergentes y reducir riesgos antes de que se conviertan en problemas críticos (Pressman, 2014, p. 40).</w:t>
+        <w:t>proyecto, permitiendo adaptar el software a las necesidades emergentes y reducir riesgos antes de que se conviertan en problemas críticos (Pressman, 2014, p. 40).</w:t>
       </w:r>
     </w:p>
     <w:p>
       <w:pPr>
         <w:spacing w:line="360" w:lineRule="auto"/>
         <w:ind w:firstLine="709"/>
+        <w:jc w:val="both"/>
         <w:rPr>
           <w:rFonts w:eastAsia="Times New Roman"/>
           <w:szCs w:val="24"/>
@@ -6025,6 +6324,7 @@
         </w:numPr>
         <w:spacing w:before="0" w:beforeAutospacing="0" w:after="0" w:afterAutospacing="0" w:line="360" w:lineRule="auto"/>
         <w:ind w:left="714" w:hanging="357"/>
+        <w:jc w:val="both"/>
       </w:pPr>
       <w:r>
         <w:rPr>
@@ -6053,6 +6353,7 @@
         </w:numPr>
         <w:spacing w:after="0" w:line="360" w:lineRule="auto"/>
         <w:ind w:left="714" w:hanging="357"/>
+        <w:jc w:val="both"/>
       </w:pPr>
       <w:r>
         <w:rPr>
@@ -6092,6 +6393,7 @@
           <w:numId w:val="13"/>
         </w:numPr>
         <w:spacing w:line="360" w:lineRule="auto"/>
+        <w:jc w:val="both"/>
       </w:pPr>
       <w:r>
         <w:rPr>
@@ -6133,6 +6435,7 @@
         </w:numPr>
         <w:spacing w:before="0" w:beforeAutospacing="0" w:after="200" w:afterAutospacing="0" w:line="360" w:lineRule="auto"/>
         <w:ind w:left="714" w:hanging="357"/>
+        <w:jc w:val="both"/>
       </w:pPr>
       <w:r>
         <w:rPr>
@@ -6159,6 +6462,7 @@
       <w:pPr>
         <w:spacing w:line="360" w:lineRule="auto"/>
         <w:ind w:firstLine="708"/>
+        <w:jc w:val="both"/>
         <w:rPr>
           <w:rFonts w:eastAsia="Times New Roman"/>
           <w:szCs w:val="24"/>
@@ -7438,6 +7742,7 @@
         <w:spacing w:after="0" w:line="240" w:lineRule="auto"/>
         <w:ind w:left="709" w:hanging="709"/>
         <w:rPr>
+          <w:rStyle w:val="Hipervnculo"/>
           <w:lang w:val="es-ES"/>
         </w:rPr>
       </w:pPr>
@@ -7489,11 +7794,219 @@
     </w:p>
     <w:p>
       <w:pPr>
-        <w:spacing w:line="240" w:lineRule="auto"/>
+        <w:spacing w:after="0" w:line="240" w:lineRule="auto"/>
         <w:ind w:left="709" w:hanging="709"/>
         <w:rPr>
-          <w:rFonts w:eastAsia="Times New Roman"/>
-          <w:szCs w:val="24"/>
+          <w:lang w:val="es-ES"/>
+        </w:rPr>
+      </w:pPr>
+      <w:r>
+        <w:rPr>
+          <w:lang w:val="en-US"/>
+        </w:rPr>
+        <w:lastRenderedPageBreak/>
+        <w:t xml:space="preserve">Provost, F., &amp; Fawcett, T. (2013). </w:t>
+      </w:r>
+      <w:r>
+        <w:rPr>
+          <w:i/>
+          <w:lang w:val="en-US"/>
+        </w:rPr>
+        <w:t>Data Science for Business: What You Need to Know about Data Mining and Data-Analytic Thinkin</w:t>
+      </w:r>
+      <w:r>
+        <w:rPr>
+          <w:lang w:val="en-US"/>
+        </w:rPr>
+        <w:t xml:space="preserve">g. </w:t>
+      </w:r>
+      <w:r>
+        <w:rPr>
+          <w:lang w:val="es-ES"/>
+        </w:rPr>
+        <w:t>O'Reilly Media.</w:t>
+      </w:r>
+      <w:r>
+        <w:rPr>
+          <w:lang w:val="es-ES"/>
+        </w:rPr>
+        <w:t xml:space="preserve"> Recuperado de:</w:t>
+      </w:r>
+      <w:r>
+        <w:rPr>
+          <w:lang w:val="es-ES"/>
+        </w:rPr>
+        <w:t xml:space="preserve"> </w:t>
+      </w:r>
+      <w:hyperlink r:id="rId34" w:history="1">
+        <w:r>
+          <w:rPr>
+            <w:rStyle w:val="Hipervnculo"/>
+            <w:lang w:val="es-ES"/>
+          </w:rPr>
+          <w:t>https://www.researchgate.net/publication/256438799_Data_Science_for_Business</w:t>
+        </w:r>
+      </w:hyperlink>
+    </w:p>
+    <w:p>
+      <w:pPr>
+        <w:spacing w:after="0" w:line="240" w:lineRule="auto"/>
+        <w:ind w:left="709" w:hanging="709"/>
+        <w:rPr>
+          <w:lang w:val="es-ES"/>
+        </w:rPr>
+      </w:pPr>
+      <w:r>
+        <w:rPr>
+          <w:lang w:val="es-ES"/>
+        </w:rPr>
+        <w:t>García. J., Molina, J., Berlanga</w:t>
+      </w:r>
+      <w:r>
+        <w:rPr>
+          <w:lang w:val="es-ES"/>
+        </w:rPr>
+        <w:t xml:space="preserve">, A. (2018). </w:t>
+      </w:r>
+      <w:r>
+        <w:rPr>
+          <w:i/>
+          <w:lang w:val="es-ES"/>
+        </w:rPr>
+        <w:t>Ciencia de Datos: Técnicas Analíticas y Aprendizaje Estadístico en un Enfoque Práctico</w:t>
+      </w:r>
+      <w:r>
+        <w:rPr>
+          <w:lang w:val="es-ES"/>
+        </w:rPr>
+        <w:t>. Alfaomega</w:t>
+      </w:r>
+      <w:r>
+        <w:rPr>
+          <w:lang w:val="es-ES"/>
+        </w:rPr>
+        <w:t xml:space="preserve">. Recuperado de: </w:t>
+      </w:r>
+      <w:hyperlink r:id="rId35" w:history="1">
+        <w:r>
+          <w:rPr>
+            <w:rStyle w:val="Hipervnculo"/>
+            <w:lang w:val="es-ES"/>
+          </w:rPr>
+          <w:t>https://d1wqtxts1xzle7.cloudfront.net/64031156/Ciencia_de_datos_2018-libre.pdf?1595869926=&amp;response-content-disposition=inline%3B+filename%3DCiencia_de_datos_Tecnicas_analiticas_y_a.pdf&amp;Expires=1740348298&amp;Signature=gxZNy3gyNsYVocUvsZIGBFU0SKADdmGtOv~CbsS93vz7NvILiR0UUINuaP51jNo0cKGWWlzDLuy0rSFORzCgm0J2~nKYhlOxNEAO5zg17-XIo3tEUjVh0z27ecp1yv2IZqXKliBK7-O8OAtuoRNsUPr23Tu6p79pKoWD7dqCfU5zQBRNxLGLG2GRtVwIkzt~3E0Un3Owsh1Zfuih3VC59JUgjElv5uBy-L0wyvSyKZ0GgW0q34fESQwVpF3BFnBH3fcop57p5IfBK3eoRyyaSKUcrQ00O~xsyAOdjYssvc0sxU40OWDiwX8V4L9FaVOFyrmN1cyACmGv8oIPb7eNwg__&amp;Key-Pair-Id=APKAJLOHF5GGSLRBV4ZA</w:t>
+        </w:r>
+      </w:hyperlink>
+    </w:p>
+    <w:p>
+      <w:pPr>
+        <w:spacing w:after="0" w:line="240" w:lineRule="auto"/>
+        <w:ind w:left="709" w:hanging="709"/>
+        <w:rPr>
+          <w:rFonts w:eastAsia="Times New Roman"/>
+          <w:szCs w:val="24"/>
+          <w:lang w:val="es-ES"/>
+        </w:rPr>
+      </w:pPr>
+      <w:r>
+        <w:rPr>
+          <w:rFonts w:eastAsia="Times New Roman"/>
+          <w:szCs w:val="24"/>
+          <w:lang w:val="en-US"/>
+        </w:rPr>
+        <w:t xml:space="preserve">Hyndman, R. J., &amp; Athanasopoulos, G. (2018). Forecasting: Principles and Practice (2nd ed.). </w:t>
+      </w:r>
+      <w:r>
+        <w:rPr>
+          <w:rFonts w:eastAsia="Times New Roman"/>
+          <w:szCs w:val="24"/>
+          <w:lang w:val="es-ES"/>
+        </w:rPr>
+        <w:t>OTexts.</w:t>
+      </w:r>
+      <w:r>
+        <w:rPr>
+          <w:rFonts w:eastAsia="Times New Roman"/>
+          <w:szCs w:val="24"/>
+          <w:lang w:val="es-ES"/>
+        </w:rPr>
+        <w:t xml:space="preserve"> Recuperado de: </w:t>
+      </w:r>
+      <w:hyperlink r:id="rId36" w:history="1">
+        <w:r>
+          <w:rPr>
+            <w:rStyle w:val="Hipervnculo"/>
+            <w:rFonts w:eastAsia="Times New Roman"/>
+            <w:szCs w:val="24"/>
+            <w:lang w:val="es-ES"/>
+          </w:rPr>
+          <w:t>https://otexts.com/fpp2/</w:t>
+        </w:r>
+      </w:hyperlink>
+    </w:p>
+    <w:p>
+      <w:pPr>
+        <w:spacing w:after="0" w:line="240" w:lineRule="auto"/>
+        <w:ind w:left="709" w:hanging="709"/>
+        <w:rPr>
+          <w:rFonts w:eastAsia="Times New Roman"/>
+          <w:szCs w:val="24"/>
+          <w:lang w:val="es-ES"/>
+        </w:rPr>
+      </w:pPr>
+      <w:r>
+        <w:rPr>
+          <w:rFonts w:eastAsia="Times New Roman"/>
+          <w:szCs w:val="24"/>
+          <w:lang w:val="es-ES"/>
+        </w:rPr>
+        <w:t xml:space="preserve">Naciones Unidas. (2015). Transformar nuestro mundo: la Agenda 2030 para el Desarrollo Sostenible. Recuperado de </w:t>
+      </w:r>
+      <w:hyperlink r:id="rId37" w:history="1">
+        <w:r>
+          <w:rPr>
+            <w:rStyle w:val="Hipervnculo"/>
+            <w:rFonts w:eastAsia="Times New Roman"/>
+            <w:szCs w:val="24"/>
+            <w:lang w:val="es-ES"/>
+          </w:rPr>
+          <w:t>https://www.u</w:t>
+        </w:r>
+        <w:r>
+          <w:rPr>
+            <w:rStyle w:val="Hipervnculo"/>
+            <w:rFonts w:eastAsia="Times New Roman"/>
+            <w:szCs w:val="24"/>
+            <w:lang w:val="es-ES"/>
+          </w:rPr>
+          <w:t>n</w:t>
+        </w:r>
+        <w:r>
+          <w:rPr>
+            <w:rStyle w:val="Hipervnculo"/>
+            <w:rFonts w:eastAsia="Times New Roman"/>
+            <w:szCs w:val="24"/>
+            <w:lang w:val="es-ES"/>
+          </w:rPr>
+          <w:t>.org/sustainabledevelopment/es/</w:t>
+        </w:r>
+      </w:hyperlink>
+    </w:p>
+    <w:p>
+      <w:pPr>
+        <w:spacing w:after="0" w:line="240" w:lineRule="auto"/>
+        <w:ind w:left="709" w:hanging="709"/>
+        <w:rPr>
+          <w:rFonts w:eastAsia="Times New Roman"/>
+          <w:szCs w:val="24"/>
+          <w:lang w:val="es-ES"/>
+        </w:rPr>
+      </w:pPr>
+    </w:p>
+    <w:p>
+      <w:pPr>
+        <w:spacing w:after="0" w:line="240" w:lineRule="auto"/>
+        <w:ind w:left="709" w:hanging="709"/>
+        <w:rPr>
           <w:lang w:val="es-ES"/>
         </w:rPr>
       </w:pPr>
@@ -10122,7 +10635,7 @@
 </file>
 
 <file path=customXml/itemProps1.xml><?xml version="1.0" encoding="utf-8"?>
-<ds:datastoreItem xmlns:ds="http://schemas.openxmlformats.org/officeDocument/2006/customXml" ds:itemID="{343C7567-1158-4E51-B436-8BD1F92D23BE}">
+<ds:datastoreItem xmlns:ds="http://schemas.openxmlformats.org/officeDocument/2006/customXml" ds:itemID="{C09698FA-738D-4E97-BAE7-CF0394C9E7F1}">
   <ds:schemaRefs>
     <ds:schemaRef ds:uri="http://schemas.openxmlformats.org/officeDocument/2006/bibliography"/>
   </ds:schemaRefs>

</xml_diff>